<commit_message>
Updated README, video and added logo
</commit_message>
<xml_diff>
--- a/README.docx
+++ b/README.docx
@@ -22,11 +22,196 @@
     </w:p>
     <w:p>
       <w:pPr>
-        <w:rPr>
+        <w:jc w:val="center"/>
+        <w:rPr/>
+      </w:pPr>
+      <w:r>
+        <w:rPr>
+          <w:rFonts w:ascii="Lobster" w:cs="Lobster" w:eastAsia="Lobster" w:hAnsi="Lobster"/>
+          <w:color w:val="6fa8dc"/>
+          <w:sz w:val="40"/>
+          <w:szCs w:val="40"/>
+        </w:rPr>
+        <w:drawing>
+          <wp:inline distB="114300" distT="114300" distL="114300" distR="114300">
+            <wp:extent cx="4962525" cy="869094"/>
+            <wp:effectExtent b="0" l="0" r="0" t="0"/>
+            <wp:docPr id="4" name="image5.png"/>
+            <a:graphic>
+              <a:graphicData uri="http://schemas.openxmlformats.org/drawingml/2006/picture">
+                <pic:pic>
+                  <pic:nvPicPr>
+                    <pic:cNvPr id="0" name="image5.png"/>
+                    <pic:cNvPicPr preferRelativeResize="0"/>
+                  </pic:nvPicPr>
+                  <pic:blipFill>
+                    <a:blip r:embed="rId6"/>
+                    <a:srcRect b="0" l="0" r="0" t="0"/>
+                    <a:stretch>
+                      <a:fillRect/>
+                    </a:stretch>
+                  </pic:blipFill>
+                  <pic:spPr>
+                    <a:xfrm>
+                      <a:off x="0" y="0"/>
+                      <a:ext cx="4962525" cy="869094"/>
+                    </a:xfrm>
+                    <a:prstGeom prst="rect"/>
+                    <a:ln/>
+                  </pic:spPr>
+                </pic:pic>
+              </a:graphicData>
+            </a:graphic>
+          </wp:inline>
+        </w:drawing>
+      </w:r>
+      <w:r>
+        <w:rPr>
+          <w:rtl w:val="0"/>
+        </w:rPr>
+      </w:r>
+    </w:p>
+    <w:p>
+      <w:pPr>
+        <w:ind w:left="0" w:firstLine="0"/>
+        <w:rPr>
+          <w:b w:val="1"/>
+          <w:u w:val="single"/>
+        </w:rPr>
+      </w:pPr>
+      <w:r>
+        <w:rPr>
+          <w:b w:val="1"/>
+          <w:u w:val="single"/>
+          <w:rtl w:val="0"/>
+        </w:rPr>
+        <w:t xml:space="preserve">Technologies used: </w:t>
+      </w:r>
+    </w:p>
+    <w:p>
+      <w:pPr>
+        <w:ind w:left="0" w:firstLine="0"/>
+        <w:jc w:val="center"/>
+        <w:rPr>
+          <w:b w:val="1"/>
           <w:sz w:val="28"/>
           <w:szCs w:val="28"/>
         </w:rPr>
       </w:pPr>
+      <w:r>
+        <w:rPr>
+          <w:sz w:val="28"/>
+          <w:szCs w:val="28"/>
+        </w:rPr>
+        <w:drawing>
+          <wp:inline distB="114300" distT="114300" distL="114300" distR="114300">
+            <wp:extent cx="426720" cy="366713"/>
+            <wp:effectExtent b="0" l="0" r="0" t="0"/>
+            <wp:docPr id="5" name="image3.png"/>
+            <a:graphic>
+              <a:graphicData uri="http://schemas.openxmlformats.org/drawingml/2006/picture">
+                <pic:pic>
+                  <pic:nvPicPr>
+                    <pic:cNvPr id="0" name="image3.png"/>
+                    <pic:cNvPicPr preferRelativeResize="0"/>
+                  </pic:nvPicPr>
+                  <pic:blipFill>
+                    <a:blip r:embed="rId7"/>
+                    <a:srcRect b="0" l="0" r="0" t="0"/>
+                    <a:stretch>
+                      <a:fillRect/>
+                    </a:stretch>
+                  </pic:blipFill>
+                  <pic:spPr>
+                    <a:xfrm>
+                      <a:off x="0" y="0"/>
+                      <a:ext cx="426720" cy="366713"/>
+                    </a:xfrm>
+                    <a:prstGeom prst="rect"/>
+                    <a:ln/>
+                  </pic:spPr>
+                </pic:pic>
+              </a:graphicData>
+            </a:graphic>
+          </wp:inline>
+        </w:drawing>
+      </w:r>
+      <w:r>
+        <w:rPr>
+          <w:sz w:val="28"/>
+          <w:szCs w:val="28"/>
+        </w:rPr>
+        <w:drawing>
+          <wp:inline distB="114300" distT="114300" distL="114300" distR="114300">
+            <wp:extent cx="452438" cy="390338"/>
+            <wp:effectExtent b="0" l="0" r="0" t="0"/>
+            <wp:docPr id="1" name="image1.png"/>
+            <a:graphic>
+              <a:graphicData uri="http://schemas.openxmlformats.org/drawingml/2006/picture">
+                <pic:pic>
+                  <pic:nvPicPr>
+                    <pic:cNvPr id="0" name="image1.png"/>
+                    <pic:cNvPicPr preferRelativeResize="0"/>
+                  </pic:nvPicPr>
+                  <pic:blipFill>
+                    <a:blip r:embed="rId8"/>
+                    <a:srcRect b="0" l="0" r="0" t="0"/>
+                    <a:stretch>
+                      <a:fillRect/>
+                    </a:stretch>
+                  </pic:blipFill>
+                  <pic:spPr>
+                    <a:xfrm>
+                      <a:off x="0" y="0"/>
+                      <a:ext cx="452438" cy="390338"/>
+                    </a:xfrm>
+                    <a:prstGeom prst="rect"/>
+                    <a:ln/>
+                  </pic:spPr>
+                </pic:pic>
+              </a:graphicData>
+            </a:graphic>
+          </wp:inline>
+        </w:drawing>
+      </w:r>
+      <w:r>
+        <w:rPr>
+          <w:sz w:val="28"/>
+          <w:szCs w:val="28"/>
+        </w:rPr>
+        <w:drawing>
+          <wp:inline distB="114300" distT="114300" distL="114300" distR="114300">
+            <wp:extent cx="351473" cy="385763"/>
+            <wp:effectExtent b="0" l="0" r="0" t="0"/>
+            <wp:docPr id="3" name="image4.png"/>
+            <a:graphic>
+              <a:graphicData uri="http://schemas.openxmlformats.org/drawingml/2006/picture">
+                <pic:pic>
+                  <pic:nvPicPr>
+                    <pic:cNvPr id="0" name="image4.png"/>
+                    <pic:cNvPicPr preferRelativeResize="0"/>
+                  </pic:nvPicPr>
+                  <pic:blipFill>
+                    <a:blip r:embed="rId9"/>
+                    <a:srcRect b="0" l="0" r="0" t="0"/>
+                    <a:stretch>
+                      <a:fillRect/>
+                    </a:stretch>
+                  </pic:blipFill>
+                  <pic:spPr>
+                    <a:xfrm>
+                      <a:off x="0" y="0"/>
+                      <a:ext cx="351473" cy="385763"/>
+                    </a:xfrm>
+                    <a:prstGeom prst="rect"/>
+                    <a:ln/>
+                  </pic:spPr>
+                </pic:pic>
+              </a:graphicData>
+            </a:graphic>
+          </wp:inline>
+        </w:drawing>
+      </w:r>
       <w:r>
         <w:rPr>
           <w:rtl w:val="0"/>
@@ -43,6 +228,21 @@
       </w:pPr>
       <w:r>
         <w:rPr>
+          <w:rtl w:val="0"/>
+        </w:rPr>
+      </w:r>
+    </w:p>
+    <w:p>
+      <w:pPr>
+        <w:rPr>
+          <w:rFonts w:ascii="Lobster" w:cs="Lobster" w:eastAsia="Lobster" w:hAnsi="Lobster"/>
+          <w:color w:val="6fa8dc"/>
+          <w:sz w:val="40"/>
+          <w:szCs w:val="40"/>
+        </w:rPr>
+      </w:pPr>
+      <w:r>
+        <w:rPr>
           <w:b w:val="1"/>
           <w:sz w:val="26"/>
           <w:szCs w:val="26"/>
@@ -50,6 +250,145 @@
         </w:rPr>
         <w:t xml:space="preserve">Motivations: </w:t>
       </w:r>
+      <w:r>
+        <w:rPr>
+          <w:rtl w:val="0"/>
+        </w:rPr>
+      </w:r>
+    </w:p>
+    <w:p>
+      <w:pPr>
+        <w:rPr>
+          <w:color w:val="6fa8dc"/>
+          <w:sz w:val="20"/>
+          <w:szCs w:val="20"/>
+        </w:rPr>
+      </w:pPr>
+      <w:r>
+        <w:rPr>
+          <w:color w:val="6fa8dc"/>
+          <w:sz w:val="20"/>
+          <w:szCs w:val="20"/>
+        </w:rPr>
+        <w:drawing>
+          <wp:inline distB="114300" distT="114300" distL="114300" distR="114300">
+            <wp:extent cx="6457950" cy="2414588"/>
+            <wp:effectExtent b="0" l="0" r="0" t="0"/>
+            <wp:docPr id="2" name="image2.png"/>
+            <a:graphic>
+              <a:graphicData uri="http://schemas.openxmlformats.org/drawingml/2006/picture">
+                <pic:pic>
+                  <pic:nvPicPr>
+                    <pic:cNvPr id="0" name="image2.png"/>
+                    <pic:cNvPicPr preferRelativeResize="0"/>
+                  </pic:nvPicPr>
+                  <pic:blipFill>
+                    <a:blip r:embed="rId10"/>
+                    <a:srcRect b="0" l="0" r="0" t="0"/>
+                    <a:stretch>
+                      <a:fillRect/>
+                    </a:stretch>
+                  </pic:blipFill>
+                  <pic:spPr>
+                    <a:xfrm>
+                      <a:off x="0" y="0"/>
+                      <a:ext cx="6457950" cy="2414588"/>
+                    </a:xfrm>
+                    <a:prstGeom prst="rect"/>
+                    <a:ln/>
+                  </pic:spPr>
+                </pic:pic>
+              </a:graphicData>
+            </a:graphic>
+          </wp:inline>
+        </w:drawing>
+      </w:r>
+      <w:r>
+        <w:rPr>
+          <w:rtl w:val="0"/>
+        </w:rPr>
+      </w:r>
+    </w:p>
+    <w:p>
+      <w:pPr>
+        <w:rPr>
+          <w:color w:val="6fa8dc"/>
+          <w:sz w:val="20"/>
+          <w:szCs w:val="20"/>
+        </w:rPr>
+      </w:pPr>
+      <w:r>
+        <w:rPr>
+          <w:rtl w:val="0"/>
+        </w:rPr>
+      </w:r>
+    </w:p>
+    <w:p>
+      <w:pPr>
+        <w:rPr>
+          <w:rFonts w:ascii="Verdana" w:cs="Verdana" w:eastAsia="Verdana" w:hAnsi="Verdana"/>
+          <w:sz w:val="20"/>
+          <w:szCs w:val="20"/>
+        </w:rPr>
+      </w:pPr>
+      <w:r>
+        <w:rPr>
+          <w:rFonts w:ascii="Verdana" w:cs="Verdana" w:eastAsia="Verdana" w:hAnsi="Verdana"/>
+          <w:sz w:val="20"/>
+          <w:szCs w:val="20"/>
+          <w:rtl w:val="0"/>
+        </w:rPr>
+        <w:t xml:space="preserve">It is sometimes difficult to keep track of the current modular credits (MCs) you’ve accumulated so far while studying in NUS. Even more so if you’re taking special degree programmes such as double major programmes or double degree programmes. Such programmes introduce double counting or may exempt such students from particular modules. Even with the advice of seniors or friends, it can still be difficult to properly plan a desirable module path. </w:t>
+      </w:r>
+    </w:p>
+    <w:p>
+      <w:pPr>
+        <w:rPr>
+          <w:rFonts w:ascii="Verdana" w:cs="Verdana" w:eastAsia="Verdana" w:hAnsi="Verdana"/>
+          <w:sz w:val="20"/>
+          <w:szCs w:val="20"/>
+        </w:rPr>
+      </w:pPr>
+      <w:r>
+        <w:rPr>
+          <w:rtl w:val="0"/>
+        </w:rPr>
+      </w:r>
+    </w:p>
+    <w:p>
+      <w:pPr>
+        <w:rPr>
+          <w:sz w:val="26"/>
+          <w:szCs w:val="26"/>
+        </w:rPr>
+      </w:pPr>
+      <w:r>
+        <w:rPr>
+          <w:rFonts w:ascii="Verdana" w:cs="Verdana" w:eastAsia="Verdana" w:hAnsi="Verdana"/>
+          <w:sz w:val="20"/>
+          <w:szCs w:val="20"/>
+          <w:rtl w:val="0"/>
+        </w:rPr>
+        <w:t xml:space="preserve">There are many factors (timetable clash, difficult style of teaching between semester 1 and 2, mapping of modules through the Student Exchange programme, etc.) that make each person’s module path unique. Wouldn’t it be nice to have a personalised planner catered to the needs of your own degree path?</w:t>
+      </w:r>
+      <w:r>
+        <w:rPr>
+          <w:rtl w:val="0"/>
+        </w:rPr>
+      </w:r>
+    </w:p>
+    <w:p>
+      <w:pPr>
+        <w:rPr>
+          <w:sz w:val="26"/>
+          <w:szCs w:val="26"/>
+        </w:rPr>
+      </w:pPr>
+      <w:r>
+        <w:rPr>
+          <w:rtl w:val="0"/>
+        </w:rPr>
+      </w:r>
     </w:p>
     <w:p>
       <w:pPr>
@@ -61,78 +400,12 @@
       </w:pPr>
       <w:r>
         <w:rPr>
-          <w:rtl w:val="0"/>
-        </w:rPr>
-      </w:r>
-    </w:p>
-    <w:p>
-      <w:pPr>
-        <w:jc w:val="center"/>
-        <w:rPr>
-          <w:b w:val="1"/>
-          <w:color w:val="674ea7"/>
-          <w:sz w:val="26"/>
-          <w:szCs w:val="26"/>
-        </w:rPr>
-      </w:pPr>
-      <w:r>
-        <w:rPr>
-          <w:b w:val="1"/>
-          <w:color w:val="674ea7"/>
-          <w:sz w:val="26"/>
-          <w:szCs w:val="26"/>
-          <w:rtl w:val="0"/>
-        </w:rPr>
-        <w:t xml:space="preserve">Mod Planner</w:t>
-      </w:r>
-    </w:p>
-    <w:p>
-      <w:pPr>
-        <w:rPr>
           <w:b w:val="1"/>
           <w:sz w:val="26"/>
           <w:szCs w:val="26"/>
-        </w:rPr>
-      </w:pPr>
-      <w:r>
-        <w:rPr>
-          <w:rtl w:val="0"/>
-        </w:rPr>
-      </w:r>
-    </w:p>
-    <w:p>
-      <w:pPr>
-        <w:rPr>
-          <w:sz w:val="26"/>
-          <w:szCs w:val="26"/>
-        </w:rPr>
-      </w:pPr>
-      <w:r>
-        <w:rPr>
-          <w:rFonts w:ascii="Verdana" w:cs="Verdana" w:eastAsia="Verdana" w:hAnsi="Verdana"/>
-          <w:sz w:val="20"/>
-          <w:szCs w:val="20"/>
-          <w:rtl w:val="0"/>
-        </w:rPr>
-        <w:t xml:space="preserve">It is sometimes difficult to keep track of the current modular credits (MCs) you’ve accumulated so far while studying in NUS. Even more so if you’re taking special degree programmes such as double major programmes or double degree programmes. Such programmes introduce double counting or may exempt such students from particular modules. Even with the advice of seniors or friends, it can still be difficult to properly plan a desirable module path. There are many factors (timetable clash, difficult style of teaching between semester 1 and 2, mapping of modules through the Student Exchange programme, etc.) that make each person’s module path unique. Wouldn’t it be nice to have a personalised planner catered to the needs of your own degree path?</w:t>
-      </w:r>
-      <w:r>
-        <w:rPr>
-          <w:rtl w:val="0"/>
-        </w:rPr>
-      </w:r>
-    </w:p>
-    <w:p>
-      <w:pPr>
-        <w:rPr>
-          <w:sz w:val="26"/>
-          <w:szCs w:val="26"/>
-        </w:rPr>
-      </w:pPr>
-      <w:r>
-        <w:rPr>
-          <w:rtl w:val="0"/>
-        </w:rPr>
+          <w:rtl w:val="0"/>
+        </w:rPr>
+        <w:t xml:space="preserve">Goal:</w:t>
       </w:r>
     </w:p>
     <w:p>
@@ -145,12 +418,31 @@
       </w:pPr>
       <w:r>
         <w:rPr>
+          <w:rFonts w:ascii="Verdana" w:cs="Verdana" w:eastAsia="Verdana" w:hAnsi="Verdana"/>
+          <w:sz w:val="20"/>
+          <w:szCs w:val="20"/>
+          <w:rtl w:val="0"/>
+        </w:rPr>
+        <w:t xml:space="preserve">We aim to consolidate and simplify the process of keeping track of MCs obtained, planning for future modules and also introduce senior feedback. </w:t>
+      </w:r>
+      <w:r>
+        <w:rPr>
+          <w:rtl w:val="0"/>
+        </w:rPr>
+      </w:r>
+    </w:p>
+    <w:p>
+      <w:pPr>
+        <w:rPr>
           <w:b w:val="1"/>
           <w:sz w:val="26"/>
           <w:szCs w:val="26"/>
-          <w:rtl w:val="0"/>
-        </w:rPr>
-        <w:t xml:space="preserve">Goal:</w:t>
+        </w:rPr>
+      </w:pPr>
+      <w:r>
+        <w:rPr>
+          <w:rtl w:val="0"/>
+        </w:rPr>
       </w:r>
     </w:p>
     <w:p>
@@ -163,25 +455,113 @@
       </w:pPr>
       <w:r>
         <w:rPr>
-          <w:rFonts w:ascii="Verdana" w:cs="Verdana" w:eastAsia="Verdana" w:hAnsi="Verdana"/>
-          <w:sz w:val="20"/>
-          <w:szCs w:val="20"/>
-          <w:rtl w:val="0"/>
-        </w:rPr>
-        <w:t xml:space="preserve">We aim to consolidate and simplify the process of keeping track of MCs obtained, planning for future modules and also introduce senior feedback. </w:t>
-      </w:r>
-      <w:r>
-        <w:rPr>
-          <w:rtl w:val="0"/>
-        </w:rPr>
-      </w:r>
-    </w:p>
-    <w:p>
-      <w:pPr>
-        <w:rPr>
           <w:b w:val="1"/>
           <w:sz w:val="26"/>
           <w:szCs w:val="26"/>
+          <w:rtl w:val="0"/>
+        </w:rPr>
+        <w:t xml:space="preserve">User Stories: </w:t>
+      </w:r>
+    </w:p>
+    <w:p>
+      <w:pPr>
+        <w:rPr>
+          <w:rFonts w:ascii="Verdana" w:cs="Verdana" w:eastAsia="Verdana" w:hAnsi="Verdana"/>
+          <w:sz w:val="20"/>
+          <w:szCs w:val="20"/>
+        </w:rPr>
+      </w:pPr>
+      <w:r>
+        <w:rPr>
+          <w:rFonts w:ascii="Verdana" w:cs="Verdana" w:eastAsia="Verdana" w:hAnsi="Verdana"/>
+          <w:sz w:val="20"/>
+          <w:szCs w:val="20"/>
+          <w:rtl w:val="0"/>
+        </w:rPr>
+        <w:t xml:space="preserve">1. As a student who wants a clear idea of my module path on my course, I would like to have recommendations or guides for what modules to take next.</w:t>
+      </w:r>
+    </w:p>
+    <w:p>
+      <w:pPr>
+        <w:rPr>
+          <w:rFonts w:ascii="Verdana" w:cs="Verdana" w:eastAsia="Verdana" w:hAnsi="Verdana"/>
+          <w:sz w:val="20"/>
+          <w:szCs w:val="20"/>
+        </w:rPr>
+      </w:pPr>
+      <w:r>
+        <w:rPr>
+          <w:rFonts w:ascii="Verdana" w:cs="Verdana" w:eastAsia="Verdana" w:hAnsi="Verdana"/>
+          <w:sz w:val="20"/>
+          <w:szCs w:val="20"/>
+          <w:rtl w:val="0"/>
+        </w:rPr>
+        <w:t xml:space="preserve"> </w:t>
+      </w:r>
+    </w:p>
+    <w:p>
+      <w:pPr>
+        <w:rPr>
+          <w:rFonts w:ascii="Verdana" w:cs="Verdana" w:eastAsia="Verdana" w:hAnsi="Verdana"/>
+          <w:sz w:val="20"/>
+          <w:szCs w:val="20"/>
+        </w:rPr>
+      </w:pPr>
+      <w:r>
+        <w:rPr>
+          <w:rFonts w:ascii="Verdana" w:cs="Verdana" w:eastAsia="Verdana" w:hAnsi="Verdana"/>
+          <w:sz w:val="20"/>
+          <w:szCs w:val="20"/>
+          <w:rtl w:val="0"/>
+        </w:rPr>
+        <w:t xml:space="preserve">2. As a senior who wants to help troubled juniors, I want to offer my review and recommendations of modules by creating a guide on a possible path to take.</w:t>
+      </w:r>
+    </w:p>
+    <w:p>
+      <w:pPr>
+        <w:rPr>
+          <w:rFonts w:ascii="Verdana" w:cs="Verdana" w:eastAsia="Verdana" w:hAnsi="Verdana"/>
+          <w:sz w:val="20"/>
+          <w:szCs w:val="20"/>
+        </w:rPr>
+      </w:pPr>
+      <w:r>
+        <w:rPr>
+          <w:rFonts w:ascii="Verdana" w:cs="Verdana" w:eastAsia="Verdana" w:hAnsi="Verdana"/>
+          <w:sz w:val="20"/>
+          <w:szCs w:val="20"/>
+          <w:rtl w:val="0"/>
+        </w:rPr>
+        <w:t xml:space="preserve"> </w:t>
+      </w:r>
+    </w:p>
+    <w:p>
+      <w:pPr>
+        <w:rPr>
+          <w:sz w:val="20"/>
+          <w:szCs w:val="20"/>
+        </w:rPr>
+      </w:pPr>
+      <w:r>
+        <w:rPr>
+          <w:rFonts w:ascii="Verdana" w:cs="Verdana" w:eastAsia="Verdana" w:hAnsi="Verdana"/>
+          <w:sz w:val="20"/>
+          <w:szCs w:val="20"/>
+          <w:rtl w:val="0"/>
+        </w:rPr>
+        <w:t xml:space="preserve">3. As a student taking special degree programmes, it can be much more difficult to keep track of the requirements of my degree programme. For special cases such as double counting or exemptions or certain requirements, I would like an interface that would inform me as such.</w:t>
+      </w:r>
+      <w:r>
+        <w:rPr>
+          <w:rtl w:val="0"/>
+        </w:rPr>
+      </w:r>
+    </w:p>
+    <w:p>
+      <w:pPr>
+        <w:rPr>
+          <w:sz w:val="20"/>
+          <w:szCs w:val="20"/>
         </w:rPr>
       </w:pPr>
       <w:r>
@@ -205,118 +585,235 @@
           <w:szCs w:val="26"/>
           <w:rtl w:val="0"/>
         </w:rPr>
-        <w:t xml:space="preserve">User Stories: </w:t>
-      </w:r>
-    </w:p>
-    <w:p>
-      <w:pPr>
-        <w:rPr>
-          <w:rFonts w:ascii="Verdana" w:cs="Verdana" w:eastAsia="Verdana" w:hAnsi="Verdana"/>
-          <w:sz w:val="20"/>
-          <w:szCs w:val="20"/>
-        </w:rPr>
-      </w:pPr>
-      <w:r>
-        <w:rPr>
-          <w:rFonts w:ascii="Verdana" w:cs="Verdana" w:eastAsia="Verdana" w:hAnsi="Verdana"/>
-          <w:sz w:val="20"/>
-          <w:szCs w:val="20"/>
-          <w:rtl w:val="0"/>
-        </w:rPr>
-        <w:t xml:space="preserve">1. As a student who wants a clear idea of my module path on my course, I would like to have recommendations or guides for what modules to take next.</w:t>
-      </w:r>
-    </w:p>
-    <w:p>
-      <w:pPr>
-        <w:rPr>
-          <w:rFonts w:ascii="Verdana" w:cs="Verdana" w:eastAsia="Verdana" w:hAnsi="Verdana"/>
-          <w:sz w:val="20"/>
-          <w:szCs w:val="20"/>
-        </w:rPr>
-      </w:pPr>
-      <w:r>
-        <w:rPr>
-          <w:rFonts w:ascii="Verdana" w:cs="Verdana" w:eastAsia="Verdana" w:hAnsi="Verdana"/>
-          <w:sz w:val="20"/>
-          <w:szCs w:val="20"/>
-          <w:rtl w:val="0"/>
-        </w:rPr>
-        <w:t xml:space="preserve"> </w:t>
-      </w:r>
-    </w:p>
-    <w:p>
-      <w:pPr>
-        <w:rPr>
-          <w:rFonts w:ascii="Verdana" w:cs="Verdana" w:eastAsia="Verdana" w:hAnsi="Verdana"/>
-          <w:sz w:val="20"/>
-          <w:szCs w:val="20"/>
-        </w:rPr>
-      </w:pPr>
-      <w:r>
-        <w:rPr>
-          <w:rFonts w:ascii="Verdana" w:cs="Verdana" w:eastAsia="Verdana" w:hAnsi="Verdana"/>
-          <w:sz w:val="20"/>
-          <w:szCs w:val="20"/>
-          <w:rtl w:val="0"/>
-        </w:rPr>
-        <w:t xml:space="preserve">2. As a senior who wants to help troubled juniors, I want to offer my review and recommendations of modules by creating a guide on a possible path to take.</w:t>
-      </w:r>
-    </w:p>
-    <w:p>
-      <w:pPr>
-        <w:rPr>
-          <w:rFonts w:ascii="Verdana" w:cs="Verdana" w:eastAsia="Verdana" w:hAnsi="Verdana"/>
-          <w:sz w:val="20"/>
-          <w:szCs w:val="20"/>
-        </w:rPr>
-      </w:pPr>
-      <w:r>
-        <w:rPr>
-          <w:rFonts w:ascii="Verdana" w:cs="Verdana" w:eastAsia="Verdana" w:hAnsi="Verdana"/>
-          <w:sz w:val="20"/>
-          <w:szCs w:val="20"/>
-          <w:rtl w:val="0"/>
-        </w:rPr>
-        <w:t xml:space="preserve"> </w:t>
-      </w:r>
-    </w:p>
-    <w:p>
-      <w:pPr>
-        <w:rPr>
-          <w:sz w:val="20"/>
-          <w:szCs w:val="20"/>
-        </w:rPr>
-      </w:pPr>
-      <w:r>
-        <w:rPr>
-          <w:rFonts w:ascii="Verdana" w:cs="Verdana" w:eastAsia="Verdana" w:hAnsi="Verdana"/>
-          <w:sz w:val="20"/>
-          <w:szCs w:val="20"/>
-          <w:rtl w:val="0"/>
-        </w:rPr>
-        <w:t xml:space="preserve">3. As a student taking special degree programmes, it can be much more difficult to keep track of the requirements of my degree programme. For special cases such as double counting or exemptions or certain requirements, I would like an interface that would inform me as such.</w:t>
-      </w:r>
-      <w:r>
-        <w:rPr>
-          <w:rtl w:val="0"/>
-        </w:rPr>
-      </w:r>
-    </w:p>
-    <w:p>
-      <w:pPr>
-        <w:rPr>
-          <w:sz w:val="20"/>
-          <w:szCs w:val="20"/>
-        </w:rPr>
-      </w:pPr>
-      <w:r>
-        <w:rPr>
-          <w:rtl w:val="0"/>
-        </w:rPr>
-      </w:r>
-    </w:p>
-    <w:p>
-      <w:pPr>
+        <w:t xml:space="preserve">Scope of Project:</w:t>
+      </w:r>
+    </w:p>
+    <w:p>
+      <w:pPr>
+        <w:rPr>
+          <w:rFonts w:ascii="Verdana" w:cs="Verdana" w:eastAsia="Verdana" w:hAnsi="Verdana"/>
+          <w:sz w:val="20"/>
+          <w:szCs w:val="20"/>
+        </w:rPr>
+      </w:pPr>
+      <w:r>
+        <w:rPr>
+          <w:rFonts w:ascii="Verdana" w:cs="Verdana" w:eastAsia="Verdana" w:hAnsi="Verdana"/>
+          <w:sz w:val="20"/>
+          <w:szCs w:val="20"/>
+          <w:rtl w:val="0"/>
+        </w:rPr>
+        <w:t xml:space="preserve">A </w:t>
+      </w:r>
+      <w:r>
+        <w:rPr>
+          <w:rFonts w:ascii="Verdana" w:cs="Verdana" w:eastAsia="Verdana" w:hAnsi="Verdana"/>
+          <w:b w:val="1"/>
+          <w:sz w:val="20"/>
+          <w:szCs w:val="20"/>
+          <w:rtl w:val="0"/>
+        </w:rPr>
+        <w:t xml:space="preserve">website</w:t>
+      </w:r>
+      <w:r>
+        <w:rPr>
+          <w:rFonts w:ascii="Verdana" w:cs="Verdana" w:eastAsia="Verdana" w:hAnsi="Verdana"/>
+          <w:sz w:val="20"/>
+          <w:szCs w:val="20"/>
+          <w:rtl w:val="0"/>
+        </w:rPr>
+        <w:t xml:space="preserve"> that allows users to plan their modules ahead of time with access to module information, recommendations and guides.</w:t>
+      </w:r>
+    </w:p>
+    <w:p>
+      <w:pPr>
+        <w:rPr>
+          <w:rFonts w:ascii="Verdana" w:cs="Verdana" w:eastAsia="Verdana" w:hAnsi="Verdana"/>
+          <w:sz w:val="20"/>
+          <w:szCs w:val="20"/>
+        </w:rPr>
+      </w:pPr>
+      <w:r>
+        <w:rPr>
+          <w:rtl w:val="0"/>
+        </w:rPr>
+      </w:r>
+    </w:p>
+    <w:p>
+      <w:pPr>
+        <w:rPr>
+          <w:rFonts w:ascii="Verdana" w:cs="Verdana" w:eastAsia="Verdana" w:hAnsi="Verdana"/>
+          <w:sz w:val="20"/>
+          <w:szCs w:val="20"/>
+        </w:rPr>
+      </w:pPr>
+      <w:r>
+        <w:rPr>
+          <w:rFonts w:ascii="Verdana" w:cs="Verdana" w:eastAsia="Verdana" w:hAnsi="Verdana"/>
+          <w:sz w:val="20"/>
+          <w:szCs w:val="20"/>
+          <w:rtl w:val="0"/>
+        </w:rPr>
+        <w:t xml:space="preserve">The website would be able to </w:t>
+      </w:r>
+    </w:p>
+    <w:p>
+      <w:pPr>
+        <w:numPr>
+          <w:ilvl w:val="0"/>
+          <w:numId w:val="4"/>
+        </w:numPr>
+        <w:ind w:left="720" w:hanging="360"/>
+        <w:rPr>
+          <w:rFonts w:ascii="Verdana" w:cs="Verdana" w:eastAsia="Verdana" w:hAnsi="Verdana"/>
+          <w:sz w:val="20"/>
+          <w:szCs w:val="20"/>
+        </w:rPr>
+      </w:pPr>
+      <w:r>
+        <w:rPr>
+          <w:rFonts w:ascii="Verdana" w:cs="Verdana" w:eastAsia="Verdana" w:hAnsi="Verdana"/>
+          <w:sz w:val="20"/>
+          <w:szCs w:val="20"/>
+          <w:rtl w:val="0"/>
+        </w:rPr>
+        <w:t xml:space="preserve">Allow users to select and plan their path, similar to NUSMods</w:t>
+      </w:r>
+    </w:p>
+    <w:p>
+      <w:pPr>
+        <w:numPr>
+          <w:ilvl w:val="1"/>
+          <w:numId w:val="4"/>
+        </w:numPr>
+        <w:ind w:left="1440" w:hanging="360"/>
+        <w:rPr>
+          <w:rFonts w:ascii="Verdana" w:cs="Verdana" w:eastAsia="Verdana" w:hAnsi="Verdana"/>
+          <w:sz w:val="20"/>
+          <w:szCs w:val="20"/>
+        </w:rPr>
+      </w:pPr>
+      <w:r>
+        <w:rPr>
+          <w:rFonts w:ascii="Verdana" w:cs="Verdana" w:eastAsia="Verdana" w:hAnsi="Verdana"/>
+          <w:sz w:val="20"/>
+          <w:szCs w:val="20"/>
+          <w:rtl w:val="0"/>
+        </w:rPr>
+        <w:t xml:space="preserve">Furthermore, recommendations of what modules to take will be presented, based on the current year of study</w:t>
+      </w:r>
+    </w:p>
+    <w:p>
+      <w:pPr>
+        <w:numPr>
+          <w:ilvl w:val="0"/>
+          <w:numId w:val="4"/>
+        </w:numPr>
+        <w:ind w:left="720" w:hanging="360"/>
+        <w:rPr>
+          <w:rFonts w:ascii="Verdana" w:cs="Verdana" w:eastAsia="Verdana" w:hAnsi="Verdana"/>
+          <w:sz w:val="20"/>
+          <w:szCs w:val="20"/>
+        </w:rPr>
+      </w:pPr>
+      <w:r>
+        <w:rPr>
+          <w:rFonts w:ascii="Verdana" w:cs="Verdana" w:eastAsia="Verdana" w:hAnsi="Verdana"/>
+          <w:sz w:val="20"/>
+          <w:szCs w:val="20"/>
+          <w:rtl w:val="0"/>
+        </w:rPr>
+        <w:t xml:space="preserve">Allow users to submit advice - two ways</w:t>
+      </w:r>
+    </w:p>
+    <w:p>
+      <w:pPr>
+        <w:numPr>
+          <w:ilvl w:val="1"/>
+          <w:numId w:val="4"/>
+        </w:numPr>
+        <w:ind w:left="1440" w:hanging="360"/>
+        <w:rPr>
+          <w:rFonts w:ascii="Verdana" w:cs="Verdana" w:eastAsia="Verdana" w:hAnsi="Verdana"/>
+          <w:sz w:val="20"/>
+          <w:szCs w:val="20"/>
+        </w:rPr>
+      </w:pPr>
+      <w:r>
+        <w:rPr>
+          <w:rFonts w:ascii="Verdana" w:cs="Verdana" w:eastAsia="Verdana" w:hAnsi="Verdana"/>
+          <w:sz w:val="20"/>
+          <w:szCs w:val="20"/>
+          <w:rtl w:val="0"/>
+        </w:rPr>
+        <w:t xml:space="preserve">Users can submit reviews of specific modules as well as other user’s submitted module paths</w:t>
+      </w:r>
+    </w:p>
+    <w:p>
+      <w:pPr>
+        <w:numPr>
+          <w:ilvl w:val="1"/>
+          <w:numId w:val="4"/>
+        </w:numPr>
+        <w:ind w:left="1440" w:hanging="360"/>
+        <w:rPr>
+          <w:rFonts w:ascii="Verdana" w:cs="Verdana" w:eastAsia="Verdana" w:hAnsi="Verdana"/>
+          <w:sz w:val="20"/>
+          <w:szCs w:val="20"/>
+        </w:rPr>
+      </w:pPr>
+      <w:r>
+        <w:rPr>
+          <w:rFonts w:ascii="Verdana" w:cs="Verdana" w:eastAsia="Verdana" w:hAnsi="Verdana"/>
+          <w:sz w:val="20"/>
+          <w:szCs w:val="20"/>
+          <w:rtl w:val="0"/>
+        </w:rPr>
+        <w:t xml:space="preserve">Users can also share their personal module path for people to take reference from</w:t>
+      </w:r>
+    </w:p>
+    <w:p>
+      <w:pPr>
+        <w:numPr>
+          <w:ilvl w:val="1"/>
+          <w:numId w:val="4"/>
+        </w:numPr>
+        <w:ind w:left="1440" w:hanging="360"/>
+        <w:rPr>
+          <w:rFonts w:ascii="Verdana" w:cs="Verdana" w:eastAsia="Verdana" w:hAnsi="Verdana"/>
+          <w:sz w:val="20"/>
+          <w:szCs w:val="20"/>
+          <w:u w:val="none"/>
+        </w:rPr>
+      </w:pPr>
+      <w:r>
+        <w:rPr>
+          <w:rFonts w:ascii="Verdana" w:cs="Verdana" w:eastAsia="Verdana" w:hAnsi="Verdana"/>
+          <w:sz w:val="20"/>
+          <w:szCs w:val="20"/>
+          <w:rtl w:val="0"/>
+        </w:rPr>
+        <w:t xml:space="preserve">Rating functionality (upvote/downvote) allows better and therefore, likely more useful, reviews to be easily accessed</w:t>
+      </w:r>
+    </w:p>
+    <w:p>
+      <w:pPr>
+        <w:ind w:left="1440" w:firstLine="0"/>
+        <w:rPr>
+          <w:rFonts w:ascii="Verdana" w:cs="Verdana" w:eastAsia="Verdana" w:hAnsi="Verdana"/>
+          <w:sz w:val="20"/>
+          <w:szCs w:val="20"/>
+        </w:rPr>
+      </w:pPr>
+      <w:r>
+        <w:rPr>
+          <w:rtl w:val="0"/>
+        </w:rPr>
+      </w:r>
+    </w:p>
+    <w:p>
+      <w:pPr>
+        <w:ind w:left="0" w:firstLine="0"/>
         <w:rPr>
           <w:b w:val="1"/>
           <w:sz w:val="26"/>
@@ -328,248 +825,6 @@
           <w:b w:val="1"/>
           <w:sz w:val="26"/>
           <w:szCs w:val="26"/>
-          <w:rtl w:val="0"/>
-        </w:rPr>
-        <w:t xml:space="preserve">Scope of Project:</w:t>
-      </w:r>
-    </w:p>
-    <w:p>
-      <w:pPr>
-        <w:rPr>
-          <w:rFonts w:ascii="Verdana" w:cs="Verdana" w:eastAsia="Verdana" w:hAnsi="Verdana"/>
-          <w:sz w:val="20"/>
-          <w:szCs w:val="20"/>
-        </w:rPr>
-      </w:pPr>
-      <w:r>
-        <w:rPr>
-          <w:rFonts w:ascii="Verdana" w:cs="Verdana" w:eastAsia="Verdana" w:hAnsi="Verdana"/>
-          <w:sz w:val="20"/>
-          <w:szCs w:val="20"/>
-          <w:rtl w:val="0"/>
-        </w:rPr>
-        <w:t xml:space="preserve">A </w:t>
-      </w:r>
-      <w:r>
-        <w:rPr>
-          <w:rFonts w:ascii="Verdana" w:cs="Verdana" w:eastAsia="Verdana" w:hAnsi="Verdana"/>
-          <w:b w:val="1"/>
-          <w:sz w:val="20"/>
-          <w:szCs w:val="20"/>
-          <w:rtl w:val="0"/>
-        </w:rPr>
-        <w:t xml:space="preserve">website</w:t>
-      </w:r>
-      <w:r>
-        <w:rPr>
-          <w:rFonts w:ascii="Verdana" w:cs="Verdana" w:eastAsia="Verdana" w:hAnsi="Verdana"/>
-          <w:sz w:val="20"/>
-          <w:szCs w:val="20"/>
-          <w:rtl w:val="0"/>
-        </w:rPr>
-        <w:t xml:space="preserve"> that allows users to plan their modules ahead of time with access to module information, recommendations and guides.</w:t>
-      </w:r>
-    </w:p>
-    <w:p>
-      <w:pPr>
-        <w:rPr>
-          <w:rFonts w:ascii="Verdana" w:cs="Verdana" w:eastAsia="Verdana" w:hAnsi="Verdana"/>
-          <w:sz w:val="20"/>
-          <w:szCs w:val="20"/>
-        </w:rPr>
-      </w:pPr>
-      <w:r>
-        <w:rPr>
-          <w:rtl w:val="0"/>
-        </w:rPr>
-      </w:r>
-    </w:p>
-    <w:p>
-      <w:pPr>
-        <w:rPr>
-          <w:rFonts w:ascii="Verdana" w:cs="Verdana" w:eastAsia="Verdana" w:hAnsi="Verdana"/>
-          <w:sz w:val="20"/>
-          <w:szCs w:val="20"/>
-        </w:rPr>
-      </w:pPr>
-      <w:r>
-        <w:rPr>
-          <w:rFonts w:ascii="Verdana" w:cs="Verdana" w:eastAsia="Verdana" w:hAnsi="Verdana"/>
-          <w:sz w:val="20"/>
-          <w:szCs w:val="20"/>
-          <w:rtl w:val="0"/>
-        </w:rPr>
-        <w:t xml:space="preserve">The website would be able to </w:t>
-      </w:r>
-    </w:p>
-    <w:p>
-      <w:pPr>
-        <w:numPr>
-          <w:ilvl w:val="0"/>
-          <w:numId w:val="3"/>
-        </w:numPr>
-        <w:ind w:left="720" w:hanging="360"/>
-        <w:rPr>
-          <w:rFonts w:ascii="Verdana" w:cs="Verdana" w:eastAsia="Verdana" w:hAnsi="Verdana"/>
-          <w:sz w:val="20"/>
-          <w:szCs w:val="20"/>
-        </w:rPr>
-      </w:pPr>
-      <w:r>
-        <w:rPr>
-          <w:rFonts w:ascii="Verdana" w:cs="Verdana" w:eastAsia="Verdana" w:hAnsi="Verdana"/>
-          <w:sz w:val="20"/>
-          <w:szCs w:val="20"/>
-          <w:rtl w:val="0"/>
-        </w:rPr>
-        <w:t xml:space="preserve">Allow users to select and plan their path, similar to NUSMods</w:t>
-      </w:r>
-    </w:p>
-    <w:p>
-      <w:pPr>
-        <w:numPr>
-          <w:ilvl w:val="1"/>
-          <w:numId w:val="3"/>
-        </w:numPr>
-        <w:ind w:left="1440" w:hanging="360"/>
-        <w:rPr>
-          <w:rFonts w:ascii="Verdana" w:cs="Verdana" w:eastAsia="Verdana" w:hAnsi="Verdana"/>
-          <w:sz w:val="20"/>
-          <w:szCs w:val="20"/>
-        </w:rPr>
-      </w:pPr>
-      <w:r>
-        <w:rPr>
-          <w:rFonts w:ascii="Verdana" w:cs="Verdana" w:eastAsia="Verdana" w:hAnsi="Verdana"/>
-          <w:sz w:val="20"/>
-          <w:szCs w:val="20"/>
-          <w:rtl w:val="0"/>
-        </w:rPr>
-        <w:t xml:space="preserve">Furthermore, recommendations of what modules to take will be presented, based on the current year of study</w:t>
-      </w:r>
-    </w:p>
-    <w:p>
-      <w:pPr>
-        <w:numPr>
-          <w:ilvl w:val="0"/>
-          <w:numId w:val="3"/>
-        </w:numPr>
-        <w:ind w:left="720" w:hanging="360"/>
-        <w:rPr>
-          <w:rFonts w:ascii="Verdana" w:cs="Verdana" w:eastAsia="Verdana" w:hAnsi="Verdana"/>
-          <w:sz w:val="20"/>
-          <w:szCs w:val="20"/>
-        </w:rPr>
-      </w:pPr>
-      <w:r>
-        <w:rPr>
-          <w:rFonts w:ascii="Verdana" w:cs="Verdana" w:eastAsia="Verdana" w:hAnsi="Verdana"/>
-          <w:sz w:val="20"/>
-          <w:szCs w:val="20"/>
-          <w:rtl w:val="0"/>
-        </w:rPr>
-        <w:t xml:space="preserve">Allow users to submit advice - two ways</w:t>
-      </w:r>
-    </w:p>
-    <w:p>
-      <w:pPr>
-        <w:numPr>
-          <w:ilvl w:val="1"/>
-          <w:numId w:val="3"/>
-        </w:numPr>
-        <w:ind w:left="1440" w:hanging="360"/>
-        <w:rPr>
-          <w:rFonts w:ascii="Verdana" w:cs="Verdana" w:eastAsia="Verdana" w:hAnsi="Verdana"/>
-          <w:sz w:val="20"/>
-          <w:szCs w:val="20"/>
-        </w:rPr>
-      </w:pPr>
-      <w:r>
-        <w:rPr>
-          <w:rFonts w:ascii="Verdana" w:cs="Verdana" w:eastAsia="Verdana" w:hAnsi="Verdana"/>
-          <w:sz w:val="20"/>
-          <w:szCs w:val="20"/>
-          <w:rtl w:val="0"/>
-        </w:rPr>
-        <w:t xml:space="preserve">Users can submit reviews of specific modules as well as other user’s submitted module paths</w:t>
-      </w:r>
-    </w:p>
-    <w:p>
-      <w:pPr>
-        <w:numPr>
-          <w:ilvl w:val="1"/>
-          <w:numId w:val="3"/>
-        </w:numPr>
-        <w:ind w:left="1440" w:hanging="360"/>
-        <w:rPr>
-          <w:rFonts w:ascii="Verdana" w:cs="Verdana" w:eastAsia="Verdana" w:hAnsi="Verdana"/>
-          <w:sz w:val="20"/>
-          <w:szCs w:val="20"/>
-        </w:rPr>
-      </w:pPr>
-      <w:r>
-        <w:rPr>
-          <w:rFonts w:ascii="Verdana" w:cs="Verdana" w:eastAsia="Verdana" w:hAnsi="Verdana"/>
-          <w:sz w:val="20"/>
-          <w:szCs w:val="20"/>
-          <w:rtl w:val="0"/>
-        </w:rPr>
-        <w:t xml:space="preserve">Users can also share their personal module path for people to take reference from</w:t>
-      </w:r>
-    </w:p>
-    <w:p>
-      <w:pPr>
-        <w:numPr>
-          <w:ilvl w:val="1"/>
-          <w:numId w:val="3"/>
-        </w:numPr>
-        <w:ind w:left="1440" w:hanging="360"/>
-        <w:rPr>
-          <w:rFonts w:ascii="Verdana" w:cs="Verdana" w:eastAsia="Verdana" w:hAnsi="Verdana"/>
-          <w:sz w:val="20"/>
-          <w:szCs w:val="20"/>
-          <w:u w:val="none"/>
-        </w:rPr>
-      </w:pPr>
-      <w:r>
-        <w:rPr>
-          <w:rFonts w:ascii="Verdana" w:cs="Verdana" w:eastAsia="Verdana" w:hAnsi="Verdana"/>
-          <w:sz w:val="20"/>
-          <w:szCs w:val="20"/>
-          <w:rtl w:val="0"/>
-        </w:rPr>
-        <w:t xml:space="preserve">Rating functionality (upvote/downvote) allows better and therefore, likely more useful, reviews to be easily accessed</w:t>
-      </w:r>
-    </w:p>
-    <w:p>
-      <w:pPr>
-        <w:ind w:left="1440" w:firstLine="0"/>
-        <w:rPr>
-          <w:rFonts w:ascii="Verdana" w:cs="Verdana" w:eastAsia="Verdana" w:hAnsi="Verdana"/>
-          <w:sz w:val="20"/>
-          <w:szCs w:val="20"/>
-        </w:rPr>
-      </w:pPr>
-      <w:r>
-        <w:rPr>
-          <w:rtl w:val="0"/>
-        </w:rPr>
-      </w:r>
-    </w:p>
-    <w:p>
-      <w:pPr>
-        <w:ind w:left="0" w:firstLine="0"/>
-        <w:rPr>
-          <w:rFonts w:ascii="Verdana" w:cs="Verdana" w:eastAsia="Verdana" w:hAnsi="Verdana"/>
-          <w:sz w:val="20"/>
-          <w:szCs w:val="20"/>
-        </w:rPr>
-      </w:pPr>
-      <w:r>
-        <w:rPr>
-          <w:rFonts w:ascii="Verdana" w:cs="Verdana" w:eastAsia="Verdana" w:hAnsi="Verdana"/>
-          <w:sz w:val="20"/>
-          <w:szCs w:val="20"/>
           <w:rtl w:val="0"/>
         </w:rPr>
         <w:t xml:space="preserve">Features to complete by end of July: </w:t>
@@ -602,10 +857,10 @@
     <w:p>
       <w:pPr>
         <w:numPr>
-          <w:ilvl w:val="0"/>
+          <w:ilvl w:val="1"/>
           <w:numId w:val="1"/>
         </w:numPr>
-        <w:ind w:left="720" w:hanging="360"/>
+        <w:ind w:left="1440" w:hanging="360"/>
         <w:rPr>
           <w:rFonts w:ascii="Verdana" w:cs="Verdana" w:eastAsia="Verdana" w:hAnsi="Verdana"/>
           <w:sz w:val="20"/>
@@ -620,7 +875,41 @@
           <w:szCs w:val="20"/>
           <w:rtl w:val="0"/>
         </w:rPr>
-        <w:t xml:space="preserve">Design of the website interface</w:t>
+        <w:t xml:space="preserve">Possibly using NUSMods API (</w:t>
+      </w:r>
+      <w:r>
+        <w:rPr>
+          <w:rFonts w:ascii="Verdana" w:cs="Verdana" w:eastAsia="Verdana" w:hAnsi="Verdana"/>
+          <w:color w:val="e06666"/>
+          <w:sz w:val="20"/>
+          <w:szCs w:val="20"/>
+          <w:rtl w:val="0"/>
+        </w:rPr>
+        <w:t xml:space="preserve">Work in progress</w:t>
+      </w:r>
+      <w:r>
+        <w:rPr>
+          <w:rFonts w:ascii="Verdana" w:cs="Verdana" w:eastAsia="Verdana" w:hAnsi="Verdana"/>
+          <w:sz w:val="20"/>
+          <w:szCs w:val="20"/>
+          <w:rtl w:val="0"/>
+        </w:rPr>
+        <w:t xml:space="preserve">)</w:t>
+      </w:r>
+    </w:p>
+    <w:p>
+      <w:pPr>
+        <w:ind w:left="0" w:firstLine="0"/>
+        <w:rPr>
+          <w:rFonts w:ascii="Verdana" w:cs="Verdana" w:eastAsia="Verdana" w:hAnsi="Verdana"/>
+          <w:sz w:val="20"/>
+          <w:szCs w:val="20"/>
+        </w:rPr>
+      </w:pPr>
+      <w:r>
+        <w:rPr>
+          <w:rtl w:val="0"/>
+        </w:rPr>
       </w:r>
     </w:p>
     <w:p>
@@ -644,7 +933,182 @@
           <w:szCs w:val="20"/>
           <w:rtl w:val="0"/>
         </w:rPr>
-        <w:t xml:space="preserve">Online Q&amp;A forum that allows users to discuss a particular module or module path.</w:t>
+        <w:t xml:space="preserve">Design of the website interface (</w:t>
+      </w:r>
+      <w:r>
+        <w:rPr>
+          <w:rFonts w:ascii="Verdana" w:cs="Verdana" w:eastAsia="Verdana" w:hAnsi="Verdana"/>
+          <w:color w:val="e06666"/>
+          <w:sz w:val="20"/>
+          <w:szCs w:val="20"/>
+          <w:rtl w:val="0"/>
+        </w:rPr>
+        <w:t xml:space="preserve">Work in progress</w:t>
+      </w:r>
+      <w:r>
+        <w:rPr>
+          <w:rFonts w:ascii="Verdana" w:cs="Verdana" w:eastAsia="Verdana" w:hAnsi="Verdana"/>
+          <w:sz w:val="20"/>
+          <w:szCs w:val="20"/>
+          <w:rtl w:val="0"/>
+        </w:rPr>
+        <w:t xml:space="preserve">)</w:t>
+      </w:r>
+    </w:p>
+    <w:p>
+      <w:pPr>
+        <w:ind w:left="0" w:firstLine="0"/>
+        <w:rPr>
+          <w:rFonts w:ascii="Verdana" w:cs="Verdana" w:eastAsia="Verdana" w:hAnsi="Verdana"/>
+          <w:sz w:val="20"/>
+          <w:szCs w:val="20"/>
+        </w:rPr>
+      </w:pPr>
+      <w:r>
+        <w:rPr>
+          <w:rtl w:val="0"/>
+        </w:rPr>
+      </w:r>
+    </w:p>
+    <w:p>
+      <w:pPr>
+        <w:numPr>
+          <w:ilvl w:val="0"/>
+          <w:numId w:val="1"/>
+        </w:numPr>
+        <w:ind w:left="720" w:hanging="360"/>
+        <w:rPr>
+          <w:rFonts w:ascii="Verdana" w:cs="Verdana" w:eastAsia="Verdana" w:hAnsi="Verdana"/>
+          <w:sz w:val="20"/>
+          <w:szCs w:val="20"/>
+          <w:u w:val="none"/>
+        </w:rPr>
+      </w:pPr>
+      <w:r>
+        <w:rPr>
+          <w:rFonts w:ascii="Verdana" w:cs="Verdana" w:eastAsia="Verdana" w:hAnsi="Verdana"/>
+          <w:sz w:val="20"/>
+          <w:szCs w:val="20"/>
+          <w:rtl w:val="0"/>
+        </w:rPr>
+        <w:t xml:space="preserve">Online Q&amp;A forum that allows users to discuss modules or module paths </w:t>
+      </w:r>
+    </w:p>
+    <w:p>
+      <w:pPr>
+        <w:ind w:left="0" w:firstLine="720"/>
+        <w:rPr>
+          <w:rFonts w:ascii="Verdana" w:cs="Verdana" w:eastAsia="Verdana" w:hAnsi="Verdana"/>
+          <w:sz w:val="20"/>
+          <w:szCs w:val="20"/>
+        </w:rPr>
+      </w:pPr>
+      <w:r>
+        <w:rPr>
+          <w:rFonts w:ascii="Verdana" w:cs="Verdana" w:eastAsia="Verdana" w:hAnsi="Verdana"/>
+          <w:sz w:val="20"/>
+          <w:szCs w:val="20"/>
+          <w:rtl w:val="0"/>
+        </w:rPr>
+        <w:t xml:space="preserve">(</w:t>
+      </w:r>
+      <w:r>
+        <w:rPr>
+          <w:rFonts w:ascii="Verdana" w:cs="Verdana" w:eastAsia="Verdana" w:hAnsi="Verdana"/>
+          <w:color w:val="6aa84f"/>
+          <w:sz w:val="20"/>
+          <w:szCs w:val="20"/>
+          <w:rtl w:val="0"/>
+        </w:rPr>
+        <w:t xml:space="preserve">Basic features developed</w:t>
+      </w:r>
+      <w:r>
+        <w:rPr>
+          <w:rFonts w:ascii="Verdana" w:cs="Verdana" w:eastAsia="Verdana" w:hAnsi="Verdana"/>
+          <w:sz w:val="20"/>
+          <w:szCs w:val="20"/>
+          <w:rtl w:val="0"/>
+        </w:rPr>
+        <w:t xml:space="preserve">)</w:t>
+      </w:r>
+    </w:p>
+    <w:p>
+      <w:pPr>
+        <w:numPr>
+          <w:ilvl w:val="0"/>
+          <w:numId w:val="3"/>
+        </w:numPr>
+        <w:ind w:left="1440" w:hanging="360"/>
+      </w:pPr>
+      <w:r>
+        <w:rPr>
+          <w:rtl w:val="0"/>
+        </w:rPr>
+        <w:t xml:space="preserve">Login/Register features </w:t>
+      </w:r>
+    </w:p>
+    <w:p>
+      <w:pPr>
+        <w:numPr>
+          <w:ilvl w:val="0"/>
+          <w:numId w:val="3"/>
+        </w:numPr>
+        <w:ind w:left="1440" w:hanging="360"/>
+      </w:pPr>
+      <w:r>
+        <w:rPr>
+          <w:rtl w:val="0"/>
+        </w:rPr>
+        <w:t xml:space="preserve">Able to submit questions</w:t>
+      </w:r>
+    </w:p>
+    <w:p>
+      <w:pPr>
+        <w:numPr>
+          <w:ilvl w:val="0"/>
+          <w:numId w:val="3"/>
+        </w:numPr>
+        <w:ind w:left="1440" w:hanging="360"/>
+      </w:pPr>
+      <w:r>
+        <w:rPr>
+          <w:rtl w:val="0"/>
+        </w:rPr>
+        <w:t xml:space="preserve">Able to answer questions anonymously</w:t>
+      </w:r>
+    </w:p>
+    <w:p>
+      <w:pPr>
+        <w:numPr>
+          <w:ilvl w:val="0"/>
+          <w:numId w:val="3"/>
+        </w:numPr>
+        <w:ind w:left="1440" w:hanging="360"/>
+        <w:rPr>
+          <w:color w:val="e69138"/>
+        </w:rPr>
+      </w:pPr>
+      <w:r>
+        <w:rPr>
+          <w:color w:val="e69138"/>
+          <w:rtl w:val="0"/>
+        </w:rPr>
+        <w:t xml:space="preserve">TODO: enable tagging for posts for categorisation </w:t>
+      </w:r>
+    </w:p>
+    <w:p>
+      <w:pPr>
+        <w:ind w:left="0" w:firstLine="0"/>
+        <w:rPr>
+          <w:rFonts w:ascii="Verdana" w:cs="Verdana" w:eastAsia="Verdana" w:hAnsi="Verdana"/>
+          <w:sz w:val="20"/>
+          <w:szCs w:val="20"/>
+        </w:rPr>
+      </w:pPr>
+      <w:r>
+        <w:rPr>
+          <w:rtl w:val="0"/>
+        </w:rPr>
       </w:r>
     </w:p>
     <w:p>
@@ -700,12 +1164,14 @@
         </w:numPr>
         <w:ind w:left="720" w:hanging="360"/>
         <w:rPr>
-          <w:sz w:val="20"/>
-          <w:szCs w:val="20"/>
-        </w:rPr>
-      </w:pPr>
-      <w:r>
-        <w:rPr>
+          <w:rFonts w:ascii="Verdana" w:cs="Verdana" w:eastAsia="Verdana" w:hAnsi="Verdana"/>
+          <w:sz w:val="20"/>
+          <w:szCs w:val="20"/>
+        </w:rPr>
+      </w:pPr>
+      <w:r>
+        <w:rPr>
+          <w:rFonts w:ascii="Verdana" w:cs="Verdana" w:eastAsia="Verdana" w:hAnsi="Verdana"/>
           <w:sz w:val="20"/>
           <w:szCs w:val="20"/>
           <w:rtl w:val="0"/>
@@ -721,12 +1187,14 @@
         </w:numPr>
         <w:ind w:left="1440" w:hanging="360"/>
         <w:rPr>
-          <w:sz w:val="20"/>
-          <w:szCs w:val="20"/>
-        </w:rPr>
-      </w:pPr>
-      <w:r>
-        <w:rPr>
+          <w:rFonts w:ascii="Verdana" w:cs="Verdana" w:eastAsia="Verdana" w:hAnsi="Verdana"/>
+          <w:sz w:val="20"/>
+          <w:szCs w:val="20"/>
+        </w:rPr>
+      </w:pPr>
+      <w:r>
+        <w:rPr>
+          <w:rFonts w:ascii="Verdana" w:cs="Verdana" w:eastAsia="Verdana" w:hAnsi="Verdana"/>
           <w:sz w:val="20"/>
           <w:szCs w:val="20"/>
           <w:rtl w:val="0"/>
@@ -742,12 +1210,14 @@
         </w:numPr>
         <w:ind w:left="720" w:hanging="360"/>
         <w:rPr>
-          <w:sz w:val="20"/>
-          <w:szCs w:val="20"/>
-        </w:rPr>
-      </w:pPr>
-      <w:r>
-        <w:rPr>
+          <w:rFonts w:ascii="Verdana" w:cs="Verdana" w:eastAsia="Verdana" w:hAnsi="Verdana"/>
+          <w:sz w:val="20"/>
+          <w:szCs w:val="20"/>
+        </w:rPr>
+      </w:pPr>
+      <w:r>
+        <w:rPr>
+          <w:rFonts w:ascii="Verdana" w:cs="Verdana" w:eastAsia="Verdana" w:hAnsi="Verdana"/>
           <w:sz w:val="20"/>
           <w:szCs w:val="20"/>
           <w:rtl w:val="0"/>
@@ -763,13 +1233,14 @@
         </w:numPr>
         <w:ind w:left="720" w:hanging="360"/>
         <w:rPr>
-          <w:sz w:val="20"/>
-          <w:szCs w:val="20"/>
-          <w:u w:val="none"/>
-        </w:rPr>
-      </w:pPr>
-      <w:r>
-        <w:rPr>
+          <w:rFonts w:ascii="Verdana" w:cs="Verdana" w:eastAsia="Verdana" w:hAnsi="Verdana"/>
+          <w:sz w:val="20"/>
+          <w:szCs w:val="20"/>
+        </w:rPr>
+      </w:pPr>
+      <w:r>
+        <w:rPr>
+          <w:rFonts w:ascii="Verdana" w:cs="Verdana" w:eastAsia="Verdana" w:hAnsi="Verdana"/>
           <w:sz w:val="20"/>
           <w:szCs w:val="20"/>
           <w:rtl w:val="0"/>
@@ -808,6 +1279,20 @@
           <w:rtl w:val="0"/>
         </w:rPr>
         <w:t xml:space="preserve">Project Log:</w:t>
+      </w:r>
+    </w:p>
+    <w:p>
+      <w:pPr>
+        <w:rPr>
+          <w:b w:val="1"/>
+          <w:sz w:val="26"/>
+          <w:szCs w:val="26"/>
+        </w:rPr>
+      </w:pPr>
+      <w:r>
+        <w:rPr>
+          <w:rtl w:val="0"/>
+        </w:rPr>
       </w:r>
     </w:p>
     <w:p>
@@ -1488,68 +1973,54 @@
       <w:tr>
         <w:tc>
           <w:tcPr>
-            <w:shd w:fill="auto" w:val="clear"/>
-            <w:tcMar>
-              <w:top w:w="100.0" w:type="dxa"/>
-              <w:left w:w="100.0" w:type="dxa"/>
-              <w:bottom w:w="100.0" w:type="dxa"/>
-              <w:right w:w="100.0" w:type="dxa"/>
-            </w:tcMar>
-            <w:vAlign w:val="top"/>
-          </w:tcPr>
-          <w:p>
-            <w:pPr>
-              <w:keepNext w:val="0"/>
-              <w:keepLines w:val="0"/>
-              <w:widowControl w:val="0"/>
-              <w:pBdr>
-                <w:top w:space="0" w:sz="0" w:val="nil"/>
-                <w:left w:space="0" w:sz="0" w:val="nil"/>
-                <w:bottom w:space="0" w:sz="0" w:val="nil"/>
-                <w:right w:space="0" w:sz="0" w:val="nil"/>
-                <w:between w:space="0" w:sz="0" w:val="nil"/>
-              </w:pBdr>
-              <w:shd w:fill="auto" w:val="clear"/>
-              <w:spacing w:after="0" w:before="0" w:line="240" w:lineRule="auto"/>
-              <w:ind w:left="0" w:right="0" w:firstLine="0"/>
-              <w:jc w:val="left"/>
-              <w:rPr/>
-            </w:pPr>
-            <w:r>
-              <w:rPr>
-                <w:rtl w:val="0"/>
-              </w:rPr>
-              <w:t xml:space="preserve">Team meeting &amp; initial planning</w:t>
-            </w:r>
-          </w:p>
-        </w:tc>
-        <w:tc>
-          <w:tcPr>
-            <w:shd w:fill="auto" w:val="clear"/>
-            <w:tcMar>
-              <w:top w:w="100.0" w:type="dxa"/>
-              <w:left w:w="100.0" w:type="dxa"/>
-              <w:bottom w:w="100.0" w:type="dxa"/>
-              <w:right w:w="100.0" w:type="dxa"/>
-            </w:tcMar>
-            <w:vAlign w:val="top"/>
-          </w:tcPr>
-          <w:p>
-            <w:pPr>
-              <w:keepNext w:val="0"/>
-              <w:keepLines w:val="0"/>
-              <w:widowControl w:val="0"/>
-              <w:pBdr>
-                <w:top w:space="0" w:sz="0" w:val="nil"/>
-                <w:left w:space="0" w:sz="0" w:val="nil"/>
-                <w:bottom w:space="0" w:sz="0" w:val="nil"/>
-                <w:right w:space="0" w:sz="0" w:val="nil"/>
-                <w:between w:space="0" w:sz="0" w:val="nil"/>
-              </w:pBdr>
-              <w:shd w:fill="auto" w:val="clear"/>
-              <w:spacing w:after="0" w:before="0" w:line="240" w:lineRule="auto"/>
-              <w:ind w:left="0" w:right="0" w:firstLine="0"/>
-              <w:jc w:val="left"/>
+            <w:tcBorders>
+              <w:top w:color="000000" w:space="0" w:sz="8" w:val="single"/>
+              <w:left w:color="000000" w:space="0" w:sz="8" w:val="single"/>
+              <w:bottom w:color="000000" w:space="0" w:sz="8" w:val="single"/>
+              <w:right w:color="000000" w:space="0" w:sz="8" w:val="single"/>
+            </w:tcBorders>
+            <w:tcMar>
+              <w:top w:w="100.0" w:type="dxa"/>
+              <w:left w:w="100.0" w:type="dxa"/>
+              <w:bottom w:w="100.0" w:type="dxa"/>
+              <w:right w:w="100.0" w:type="dxa"/>
+            </w:tcMar>
+            <w:vAlign w:val="top"/>
+          </w:tcPr>
+          <w:p>
+            <w:pPr>
+              <w:widowControl w:val="0"/>
+              <w:ind w:left="-60" w:firstLine="0"/>
+              <w:rPr/>
+            </w:pPr>
+            <w:r>
+              <w:rPr>
+                <w:rtl w:val="0"/>
+              </w:rPr>
+              <w:t xml:space="preserve">Team meeting: Initial planning and preparation</w:t>
+            </w:r>
+          </w:p>
+        </w:tc>
+        <w:tc>
+          <w:tcPr>
+            <w:tcBorders>
+              <w:top w:color="000000" w:space="0" w:sz="8" w:val="single"/>
+              <w:left w:color="000000" w:space="0" w:sz="0" w:val="nil"/>
+              <w:bottom w:color="000000" w:space="0" w:sz="8" w:val="single"/>
+              <w:right w:color="000000" w:space="0" w:sz="8" w:val="single"/>
+            </w:tcBorders>
+            <w:tcMar>
+              <w:top w:w="100.0" w:type="dxa"/>
+              <w:left w:w="100.0" w:type="dxa"/>
+              <w:bottom w:w="100.0" w:type="dxa"/>
+              <w:right w:w="100.0" w:type="dxa"/>
+            </w:tcMar>
+            <w:vAlign w:val="top"/>
+          </w:tcPr>
+          <w:p>
+            <w:pPr>
+              <w:widowControl w:val="0"/>
+              <w:ind w:left="-60" w:firstLine="0"/>
               <w:rPr/>
             </w:pPr>
             <w:r>
@@ -1559,34 +2030,85 @@
               <w:t xml:space="preserve">18/05/20</w:t>
             </w:r>
           </w:p>
-        </w:tc>
-        <w:tc>
-          <w:tcPr>
-            <w:shd w:fill="auto" w:val="clear"/>
-            <w:tcMar>
-              <w:top w:w="100.0" w:type="dxa"/>
-              <w:left w:w="100.0" w:type="dxa"/>
-              <w:bottom w:w="100.0" w:type="dxa"/>
-              <w:right w:w="100.0" w:type="dxa"/>
-            </w:tcMar>
-            <w:vAlign w:val="top"/>
-          </w:tcPr>
-          <w:p>
-            <w:pPr>
-              <w:keepNext w:val="0"/>
-              <w:keepLines w:val="0"/>
-              <w:widowControl w:val="0"/>
-              <w:pBdr>
-                <w:top w:space="0" w:sz="0" w:val="nil"/>
-                <w:left w:space="0" w:sz="0" w:val="nil"/>
-                <w:bottom w:space="0" w:sz="0" w:val="nil"/>
-                <w:right w:space="0" w:sz="0" w:val="nil"/>
-                <w:between w:space="0" w:sz="0" w:val="nil"/>
-              </w:pBdr>
-              <w:shd w:fill="auto" w:val="clear"/>
-              <w:spacing w:after="0" w:before="0" w:line="240" w:lineRule="auto"/>
-              <w:ind w:left="0" w:right="0" w:firstLine="0"/>
-              <w:jc w:val="left"/>
+          <w:p>
+            <w:pPr>
+              <w:widowControl w:val="0"/>
+              <w:ind w:left="-60" w:firstLine="0"/>
+              <w:rPr/>
+            </w:pPr>
+            <w:r>
+              <w:rPr>
+                <w:rtl w:val="0"/>
+              </w:rPr>
+              <w:t xml:space="preserve">  </w:t>
+              <w:tab/>
+              <w:t xml:space="preserve">-</w:t>
+            </w:r>
+          </w:p>
+          <w:p>
+            <w:pPr>
+              <w:widowControl w:val="0"/>
+              <w:ind w:left="-60" w:firstLine="0"/>
+              <w:rPr/>
+            </w:pPr>
+            <w:r>
+              <w:rPr>
+                <w:rtl w:val="0"/>
+              </w:rPr>
+              <w:t xml:space="preserve">19/05/20</w:t>
+            </w:r>
+          </w:p>
+        </w:tc>
+        <w:tc>
+          <w:tcPr>
+            <w:tcBorders>
+              <w:top w:color="000000" w:space="0" w:sz="8" w:val="single"/>
+              <w:left w:color="000000" w:space="0" w:sz="0" w:val="nil"/>
+              <w:bottom w:color="000000" w:space="0" w:sz="8" w:val="single"/>
+              <w:right w:color="000000" w:space="0" w:sz="8" w:val="single"/>
+            </w:tcBorders>
+            <w:tcMar>
+              <w:top w:w="100.0" w:type="dxa"/>
+              <w:left w:w="100.0" w:type="dxa"/>
+              <w:bottom w:w="100.0" w:type="dxa"/>
+              <w:right w:w="100.0" w:type="dxa"/>
+            </w:tcMar>
+            <w:vAlign w:val="top"/>
+          </w:tcPr>
+          <w:p>
+            <w:pPr>
+              <w:widowControl w:val="0"/>
+              <w:ind w:left="-60" w:firstLine="0"/>
+              <w:rPr/>
+            </w:pPr>
+            <w:r>
+              <w:rPr>
+                <w:rtl w:val="0"/>
+              </w:rPr>
+              <w:t xml:space="preserve"> 8</w:t>
+            </w:r>
+          </w:p>
+        </w:tc>
+        <w:tc>
+          <w:tcPr>
+            <w:tcBorders>
+              <w:top w:color="000000" w:space="0" w:sz="8" w:val="single"/>
+              <w:left w:color="000000" w:space="0" w:sz="0" w:val="nil"/>
+              <w:bottom w:color="000000" w:space="0" w:sz="8" w:val="single"/>
+              <w:right w:color="000000" w:space="0" w:sz="8" w:val="single"/>
+            </w:tcBorders>
+            <w:tcMar>
+              <w:top w:w="100.0" w:type="dxa"/>
+              <w:left w:w="100.0" w:type="dxa"/>
+              <w:bottom w:w="100.0" w:type="dxa"/>
+              <w:right w:w="100.0" w:type="dxa"/>
+            </w:tcMar>
+            <w:vAlign w:val="top"/>
+          </w:tcPr>
+          <w:p>
+            <w:pPr>
+              <w:widowControl w:val="0"/>
+              <w:ind w:left="-60" w:firstLine="0"/>
               <w:rPr/>
             </w:pPr>
             <w:r>
@@ -1599,68 +2121,24 @@
         </w:tc>
         <w:tc>
           <w:tcPr>
-            <w:shd w:fill="auto" w:val="clear"/>
-            <w:tcMar>
-              <w:top w:w="100.0" w:type="dxa"/>
-              <w:left w:w="100.0" w:type="dxa"/>
-              <w:bottom w:w="100.0" w:type="dxa"/>
-              <w:right w:w="100.0" w:type="dxa"/>
-            </w:tcMar>
-            <w:vAlign w:val="top"/>
-          </w:tcPr>
-          <w:p>
-            <w:pPr>
-              <w:keepNext w:val="0"/>
-              <w:keepLines w:val="0"/>
-              <w:widowControl w:val="0"/>
-              <w:pBdr>
-                <w:top w:space="0" w:sz="0" w:val="nil"/>
-                <w:left w:space="0" w:sz="0" w:val="nil"/>
-                <w:bottom w:space="0" w:sz="0" w:val="nil"/>
-                <w:right w:space="0" w:sz="0" w:val="nil"/>
-                <w:between w:space="0" w:sz="0" w:val="nil"/>
-              </w:pBdr>
-              <w:shd w:fill="auto" w:val="clear"/>
-              <w:spacing w:after="0" w:before="0" w:line="240" w:lineRule="auto"/>
-              <w:ind w:left="0" w:right="0" w:firstLine="0"/>
-              <w:jc w:val="left"/>
-              <w:rPr/>
-            </w:pPr>
-            <w:r>
-              <w:rPr>
-                <w:rtl w:val="0"/>
-              </w:rPr>
-              <w:t xml:space="preserve">8</w:t>
-            </w:r>
-          </w:p>
-        </w:tc>
-        <w:tc>
-          <w:tcPr>
-            <w:shd w:fill="auto" w:val="clear"/>
-            <w:tcMar>
-              <w:top w:w="100.0" w:type="dxa"/>
-              <w:left w:w="100.0" w:type="dxa"/>
-              <w:bottom w:w="100.0" w:type="dxa"/>
-              <w:right w:w="100.0" w:type="dxa"/>
-            </w:tcMar>
-            <w:vAlign w:val="top"/>
-          </w:tcPr>
-          <w:p>
-            <w:pPr>
-              <w:keepNext w:val="0"/>
-              <w:keepLines w:val="0"/>
-              <w:widowControl w:val="0"/>
-              <w:pBdr>
-                <w:top w:space="0" w:sz="0" w:val="nil"/>
-                <w:left w:space="0" w:sz="0" w:val="nil"/>
-                <w:bottom w:space="0" w:sz="0" w:val="nil"/>
-                <w:right w:space="0" w:sz="0" w:val="nil"/>
-                <w:between w:space="0" w:sz="0" w:val="nil"/>
-              </w:pBdr>
-              <w:shd w:fill="auto" w:val="clear"/>
-              <w:spacing w:after="0" w:before="0" w:line="240" w:lineRule="auto"/>
-              <w:ind w:right="0"/>
-              <w:jc w:val="left"/>
+            <w:tcBorders>
+              <w:top w:color="000000" w:space="0" w:sz="8" w:val="single"/>
+              <w:left w:color="000000" w:space="0" w:sz="0" w:val="nil"/>
+              <w:bottom w:color="000000" w:space="0" w:sz="8" w:val="single"/>
+              <w:right w:color="000000" w:space="0" w:sz="8" w:val="single"/>
+            </w:tcBorders>
+            <w:tcMar>
+              <w:top w:w="100.0" w:type="dxa"/>
+              <w:left w:w="100.0" w:type="dxa"/>
+              <w:bottom w:w="100.0" w:type="dxa"/>
+              <w:right w:w="100.0" w:type="dxa"/>
+            </w:tcMar>
+            <w:vAlign w:val="top"/>
+          </w:tcPr>
+          <w:p>
+            <w:pPr>
+              <w:widowControl w:val="0"/>
+              <w:ind w:left="-60" w:firstLine="0"/>
               <w:rPr/>
             </w:pPr>
             <w:r>
@@ -1672,44 +2150,21 @@
           </w:p>
           <w:p>
             <w:pPr>
-              <w:keepNext w:val="0"/>
-              <w:keepLines w:val="0"/>
-              <w:widowControl w:val="0"/>
-              <w:pBdr>
-                <w:top w:space="0" w:sz="0" w:val="nil"/>
-                <w:left w:space="0" w:sz="0" w:val="nil"/>
-                <w:bottom w:space="0" w:sz="0" w:val="nil"/>
-                <w:right w:space="0" w:sz="0" w:val="nil"/>
-                <w:between w:space="0" w:sz="0" w:val="nil"/>
-              </w:pBdr>
-              <w:shd w:fill="auto" w:val="clear"/>
-              <w:spacing w:after="0" w:before="0" w:line="240" w:lineRule="auto"/>
-              <w:ind w:right="0"/>
-              <w:jc w:val="left"/>
-              <w:rPr/>
-            </w:pPr>
-            <w:r>
-              <w:rPr>
-                <w:rtl w:val="0"/>
-              </w:rPr>
-            </w:r>
-          </w:p>
-          <w:p>
-            <w:pPr>
-              <w:keepNext w:val="0"/>
-              <w:keepLines w:val="0"/>
-              <w:widowControl w:val="0"/>
-              <w:pBdr>
-                <w:top w:space="0" w:sz="0" w:val="nil"/>
-                <w:left w:space="0" w:sz="0" w:val="nil"/>
-                <w:bottom w:space="0" w:sz="0" w:val="nil"/>
-                <w:right w:space="0" w:sz="0" w:val="nil"/>
-                <w:between w:space="0" w:sz="0" w:val="nil"/>
-              </w:pBdr>
-              <w:shd w:fill="auto" w:val="clear"/>
-              <w:spacing w:after="0" w:before="0" w:line="240" w:lineRule="auto"/>
-              <w:ind w:right="0"/>
-              <w:jc w:val="left"/>
+              <w:widowControl w:val="0"/>
+              <w:ind w:left="-60" w:firstLine="0"/>
+              <w:rPr/>
+            </w:pPr>
+            <w:r>
+              <w:rPr>
+                <w:rtl w:val="0"/>
+              </w:rPr>
+              <w:t xml:space="preserve"> </w:t>
+            </w:r>
+          </w:p>
+          <w:p>
+            <w:pPr>
+              <w:widowControl w:val="0"/>
+              <w:ind w:left="-60" w:firstLine="0"/>
               <w:rPr/>
             </w:pPr>
             <w:r>
@@ -1721,44 +2176,21 @@
           </w:p>
           <w:p>
             <w:pPr>
-              <w:keepNext w:val="0"/>
-              <w:keepLines w:val="0"/>
-              <w:widowControl w:val="0"/>
-              <w:pBdr>
-                <w:top w:space="0" w:sz="0" w:val="nil"/>
-                <w:left w:space="0" w:sz="0" w:val="nil"/>
-                <w:bottom w:space="0" w:sz="0" w:val="nil"/>
-                <w:right w:space="0" w:sz="0" w:val="nil"/>
-                <w:between w:space="0" w:sz="0" w:val="nil"/>
-              </w:pBdr>
-              <w:shd w:fill="auto" w:val="clear"/>
-              <w:spacing w:after="0" w:before="0" w:line="240" w:lineRule="auto"/>
-              <w:ind w:right="0"/>
-              <w:jc w:val="left"/>
-              <w:rPr/>
-            </w:pPr>
-            <w:r>
-              <w:rPr>
-                <w:rtl w:val="0"/>
-              </w:rPr>
-            </w:r>
-          </w:p>
-          <w:p>
-            <w:pPr>
-              <w:keepNext w:val="0"/>
-              <w:keepLines w:val="0"/>
-              <w:widowControl w:val="0"/>
-              <w:pBdr>
-                <w:top w:space="0" w:sz="0" w:val="nil"/>
-                <w:left w:space="0" w:sz="0" w:val="nil"/>
-                <w:bottom w:space="0" w:sz="0" w:val="nil"/>
-                <w:right w:space="0" w:sz="0" w:val="nil"/>
-                <w:between w:space="0" w:sz="0" w:val="nil"/>
-              </w:pBdr>
-              <w:shd w:fill="auto" w:val="clear"/>
-              <w:spacing w:after="0" w:before="0" w:line="240" w:lineRule="auto"/>
-              <w:ind w:right="0"/>
-              <w:jc w:val="left"/>
+              <w:widowControl w:val="0"/>
+              <w:ind w:left="-60" w:firstLine="0"/>
+              <w:rPr/>
+            </w:pPr>
+            <w:r>
+              <w:rPr>
+                <w:rtl w:val="0"/>
+              </w:rPr>
+              <w:t xml:space="preserve"> </w:t>
+            </w:r>
+          </w:p>
+          <w:p>
+            <w:pPr>
+              <w:widowControl w:val="0"/>
+              <w:ind w:left="-60" w:firstLine="0"/>
               <w:rPr/>
             </w:pPr>
             <w:r>
@@ -1773,181 +2205,1298 @@
       <w:tr>
         <w:tc>
           <w:tcPr>
-            <w:shd w:fill="auto" w:val="clear"/>
-            <w:tcMar>
-              <w:top w:w="100.0" w:type="dxa"/>
-              <w:left w:w="100.0" w:type="dxa"/>
-              <w:bottom w:w="100.0" w:type="dxa"/>
-              <w:right w:w="100.0" w:type="dxa"/>
-            </w:tcMar>
-            <w:vAlign w:val="top"/>
-          </w:tcPr>
-          <w:p>
-            <w:pPr>
-              <w:keepNext w:val="0"/>
-              <w:keepLines w:val="0"/>
-              <w:widowControl w:val="0"/>
-              <w:pBdr>
-                <w:top w:space="0" w:sz="0" w:val="nil"/>
-                <w:left w:space="0" w:sz="0" w:val="nil"/>
-                <w:bottom w:space="0" w:sz="0" w:val="nil"/>
-                <w:right w:space="0" w:sz="0" w:val="nil"/>
-                <w:between w:space="0" w:sz="0" w:val="nil"/>
-              </w:pBdr>
-              <w:shd w:fill="auto" w:val="clear"/>
-              <w:spacing w:after="0" w:before="0" w:line="240" w:lineRule="auto"/>
-              <w:ind w:left="0" w:right="0" w:firstLine="0"/>
-              <w:jc w:val="left"/>
-              <w:rPr/>
-            </w:pPr>
-            <w:r>
-              <w:rPr>
-                <w:rtl w:val="0"/>
-              </w:rPr>
-            </w:r>
-          </w:p>
-        </w:tc>
-        <w:tc>
-          <w:tcPr>
-            <w:shd w:fill="auto" w:val="clear"/>
-            <w:tcMar>
-              <w:top w:w="100.0" w:type="dxa"/>
-              <w:left w:w="100.0" w:type="dxa"/>
-              <w:bottom w:w="100.0" w:type="dxa"/>
-              <w:right w:w="100.0" w:type="dxa"/>
-            </w:tcMar>
-            <w:vAlign w:val="top"/>
-          </w:tcPr>
-          <w:p>
-            <w:pPr>
-              <w:keepNext w:val="0"/>
-              <w:keepLines w:val="0"/>
-              <w:widowControl w:val="0"/>
-              <w:pBdr>
-                <w:top w:space="0" w:sz="0" w:val="nil"/>
-                <w:left w:space="0" w:sz="0" w:val="nil"/>
-                <w:bottom w:space="0" w:sz="0" w:val="nil"/>
-                <w:right w:space="0" w:sz="0" w:val="nil"/>
-                <w:between w:space="0" w:sz="0" w:val="nil"/>
-              </w:pBdr>
-              <w:shd w:fill="auto" w:val="clear"/>
-              <w:spacing w:after="0" w:before="0" w:line="240" w:lineRule="auto"/>
-              <w:ind w:left="0" w:right="0" w:firstLine="0"/>
-              <w:jc w:val="left"/>
-              <w:rPr/>
-            </w:pPr>
-            <w:r>
-              <w:rPr>
-                <w:rtl w:val="0"/>
-              </w:rPr>
-            </w:r>
-          </w:p>
-        </w:tc>
-        <w:tc>
-          <w:tcPr>
-            <w:shd w:fill="auto" w:val="clear"/>
-            <w:tcMar>
-              <w:top w:w="100.0" w:type="dxa"/>
-              <w:left w:w="100.0" w:type="dxa"/>
-              <w:bottom w:w="100.0" w:type="dxa"/>
-              <w:right w:w="100.0" w:type="dxa"/>
-            </w:tcMar>
-            <w:vAlign w:val="top"/>
-          </w:tcPr>
-          <w:p>
-            <w:pPr>
-              <w:keepNext w:val="0"/>
-              <w:keepLines w:val="0"/>
-              <w:widowControl w:val="0"/>
-              <w:pBdr>
-                <w:top w:space="0" w:sz="0" w:val="nil"/>
-                <w:left w:space="0" w:sz="0" w:val="nil"/>
-                <w:bottom w:space="0" w:sz="0" w:val="nil"/>
-                <w:right w:space="0" w:sz="0" w:val="nil"/>
-                <w:between w:space="0" w:sz="0" w:val="nil"/>
-              </w:pBdr>
-              <w:shd w:fill="auto" w:val="clear"/>
-              <w:spacing w:after="0" w:before="0" w:line="240" w:lineRule="auto"/>
-              <w:ind w:left="0" w:right="0" w:firstLine="0"/>
-              <w:jc w:val="left"/>
-              <w:rPr/>
-            </w:pPr>
-            <w:r>
-              <w:rPr>
-                <w:rtl w:val="0"/>
-              </w:rPr>
-            </w:r>
-          </w:p>
-        </w:tc>
-        <w:tc>
-          <w:tcPr>
-            <w:shd w:fill="auto" w:val="clear"/>
-            <w:tcMar>
-              <w:top w:w="100.0" w:type="dxa"/>
-              <w:left w:w="100.0" w:type="dxa"/>
-              <w:bottom w:w="100.0" w:type="dxa"/>
-              <w:right w:w="100.0" w:type="dxa"/>
-            </w:tcMar>
-            <w:vAlign w:val="top"/>
-          </w:tcPr>
-          <w:p>
-            <w:pPr>
-              <w:keepNext w:val="0"/>
-              <w:keepLines w:val="0"/>
-              <w:widowControl w:val="0"/>
-              <w:pBdr>
-                <w:top w:space="0" w:sz="0" w:val="nil"/>
-                <w:left w:space="0" w:sz="0" w:val="nil"/>
-                <w:bottom w:space="0" w:sz="0" w:val="nil"/>
-                <w:right w:space="0" w:sz="0" w:val="nil"/>
-                <w:between w:space="0" w:sz="0" w:val="nil"/>
-              </w:pBdr>
-              <w:shd w:fill="auto" w:val="clear"/>
-              <w:spacing w:after="0" w:before="0" w:line="240" w:lineRule="auto"/>
-              <w:ind w:left="0" w:right="0" w:firstLine="0"/>
-              <w:jc w:val="left"/>
-              <w:rPr/>
-            </w:pPr>
-            <w:r>
-              <w:rPr>
-                <w:rtl w:val="0"/>
-              </w:rPr>
-            </w:r>
-          </w:p>
-        </w:tc>
-        <w:tc>
-          <w:tcPr>
-            <w:shd w:fill="auto" w:val="clear"/>
-            <w:tcMar>
-              <w:top w:w="100.0" w:type="dxa"/>
-              <w:left w:w="100.0" w:type="dxa"/>
-              <w:bottom w:w="100.0" w:type="dxa"/>
-              <w:right w:w="100.0" w:type="dxa"/>
-            </w:tcMar>
-            <w:vAlign w:val="top"/>
-          </w:tcPr>
-          <w:p>
-            <w:pPr>
-              <w:keepNext w:val="0"/>
-              <w:keepLines w:val="0"/>
-              <w:widowControl w:val="0"/>
-              <w:pBdr>
-                <w:top w:space="0" w:sz="0" w:val="nil"/>
-                <w:left w:space="0" w:sz="0" w:val="nil"/>
-                <w:bottom w:space="0" w:sz="0" w:val="nil"/>
-                <w:right w:space="0" w:sz="0" w:val="nil"/>
-                <w:between w:space="0" w:sz="0" w:val="nil"/>
-              </w:pBdr>
-              <w:shd w:fill="auto" w:val="clear"/>
-              <w:spacing w:after="0" w:before="0" w:line="240" w:lineRule="auto"/>
-              <w:ind w:left="0" w:right="0" w:firstLine="0"/>
-              <w:jc w:val="left"/>
-              <w:rPr/>
-            </w:pPr>
-            <w:r>
-              <w:rPr>
-                <w:rtl w:val="0"/>
-              </w:rPr>
+            <w:tcBorders>
+              <w:top w:color="000000" w:space="0" w:sz="8" w:val="single"/>
+              <w:left w:color="000000" w:space="0" w:sz="8" w:val="single"/>
+              <w:bottom w:color="000000" w:space="0" w:sz="8" w:val="single"/>
+              <w:right w:color="000000" w:space="0" w:sz="8" w:val="single"/>
+            </w:tcBorders>
+            <w:tcMar>
+              <w:top w:w="100.0" w:type="dxa"/>
+              <w:left w:w="100.0" w:type="dxa"/>
+              <w:bottom w:w="100.0" w:type="dxa"/>
+              <w:right w:w="100.0" w:type="dxa"/>
+            </w:tcMar>
+            <w:vAlign w:val="top"/>
+          </w:tcPr>
+          <w:p>
+            <w:pPr>
+              <w:widowControl w:val="0"/>
+              <w:ind w:left="-60" w:firstLine="0"/>
+              <w:rPr/>
+            </w:pPr>
+            <w:r>
+              <w:rPr>
+                <w:rtl w:val="0"/>
+              </w:rPr>
+              <w:t xml:space="preserve">Team meeting:</w:t>
+            </w:r>
+          </w:p>
+          <w:p>
+            <w:pPr>
+              <w:widowControl w:val="0"/>
+              <w:ind w:left="-60" w:firstLine="0"/>
+              <w:rPr/>
+            </w:pPr>
+            <w:r>
+              <w:rPr>
+                <w:rtl w:val="0"/>
+              </w:rPr>
+              <w:t xml:space="preserve">Finalizing details of application features</w:t>
+            </w:r>
+          </w:p>
+        </w:tc>
+        <w:tc>
+          <w:tcPr>
+            <w:tcBorders>
+              <w:top w:color="000000" w:space="0" w:sz="8" w:val="single"/>
+              <w:left w:color="000000" w:space="0" w:sz="0" w:val="nil"/>
+              <w:bottom w:color="000000" w:space="0" w:sz="8" w:val="single"/>
+              <w:right w:color="000000" w:space="0" w:sz="8" w:val="single"/>
+            </w:tcBorders>
+            <w:tcMar>
+              <w:top w:w="100.0" w:type="dxa"/>
+              <w:left w:w="100.0" w:type="dxa"/>
+              <w:bottom w:w="100.0" w:type="dxa"/>
+              <w:right w:w="100.0" w:type="dxa"/>
+            </w:tcMar>
+            <w:vAlign w:val="top"/>
+          </w:tcPr>
+          <w:p>
+            <w:pPr>
+              <w:widowControl w:val="0"/>
+              <w:ind w:left="-60" w:firstLine="0"/>
+              <w:rPr/>
+            </w:pPr>
+            <w:r>
+              <w:rPr>
+                <w:rtl w:val="0"/>
+              </w:rPr>
+              <w:t xml:space="preserve">20/05/20</w:t>
+            </w:r>
+          </w:p>
+          <w:p>
+            <w:pPr>
+              <w:widowControl w:val="0"/>
+              <w:ind w:left="-60" w:firstLine="0"/>
+              <w:rPr/>
+            </w:pPr>
+            <w:r>
+              <w:rPr>
+                <w:rtl w:val="0"/>
+              </w:rPr>
+              <w:t xml:space="preserve">  </w:t>
+              <w:tab/>
+              <w:t xml:space="preserve">-</w:t>
+            </w:r>
+          </w:p>
+          <w:p>
+            <w:pPr>
+              <w:widowControl w:val="0"/>
+              <w:ind w:left="-60" w:firstLine="0"/>
+              <w:rPr/>
+            </w:pPr>
+            <w:r>
+              <w:rPr>
+                <w:rtl w:val="0"/>
+              </w:rPr>
+              <w:t xml:space="preserve">21/05/20</w:t>
+            </w:r>
+          </w:p>
+        </w:tc>
+        <w:tc>
+          <w:tcPr>
+            <w:tcBorders>
+              <w:top w:color="000000" w:space="0" w:sz="8" w:val="single"/>
+              <w:left w:color="000000" w:space="0" w:sz="0" w:val="nil"/>
+              <w:bottom w:color="000000" w:space="0" w:sz="8" w:val="single"/>
+              <w:right w:color="000000" w:space="0" w:sz="8" w:val="single"/>
+            </w:tcBorders>
+            <w:tcMar>
+              <w:top w:w="100.0" w:type="dxa"/>
+              <w:left w:w="100.0" w:type="dxa"/>
+              <w:bottom w:w="100.0" w:type="dxa"/>
+              <w:right w:w="100.0" w:type="dxa"/>
+            </w:tcMar>
+            <w:vAlign w:val="top"/>
+          </w:tcPr>
+          <w:p>
+            <w:pPr>
+              <w:widowControl w:val="0"/>
+              <w:ind w:left="-60" w:firstLine="0"/>
+              <w:rPr/>
+            </w:pPr>
+            <w:r>
+              <w:rPr>
+                <w:rtl w:val="0"/>
+              </w:rPr>
+              <w:t xml:space="preserve">8</w:t>
+            </w:r>
+          </w:p>
+        </w:tc>
+        <w:tc>
+          <w:tcPr>
+            <w:tcBorders>
+              <w:top w:color="000000" w:space="0" w:sz="8" w:val="single"/>
+              <w:left w:color="000000" w:space="0" w:sz="0" w:val="nil"/>
+              <w:bottom w:color="000000" w:space="0" w:sz="8" w:val="single"/>
+              <w:right w:color="000000" w:space="0" w:sz="8" w:val="single"/>
+            </w:tcBorders>
+            <w:tcMar>
+              <w:top w:w="100.0" w:type="dxa"/>
+              <w:left w:w="100.0" w:type="dxa"/>
+              <w:bottom w:w="100.0" w:type="dxa"/>
+              <w:right w:w="100.0" w:type="dxa"/>
+            </w:tcMar>
+            <w:vAlign w:val="top"/>
+          </w:tcPr>
+          <w:p>
+            <w:pPr>
+              <w:widowControl w:val="0"/>
+              <w:ind w:left="-60" w:firstLine="0"/>
+              <w:rPr/>
+            </w:pPr>
+            <w:r>
+              <w:rPr>
+                <w:rtl w:val="0"/>
+              </w:rPr>
+              <w:t xml:space="preserve">8</w:t>
+            </w:r>
+          </w:p>
+        </w:tc>
+        <w:tc>
+          <w:tcPr>
+            <w:tcBorders>
+              <w:top w:color="000000" w:space="0" w:sz="8" w:val="single"/>
+              <w:left w:color="000000" w:space="0" w:sz="0" w:val="nil"/>
+              <w:bottom w:color="000000" w:space="0" w:sz="8" w:val="single"/>
+              <w:right w:color="000000" w:space="0" w:sz="8" w:val="single"/>
+            </w:tcBorders>
+            <w:tcMar>
+              <w:top w:w="100.0" w:type="dxa"/>
+              <w:left w:w="100.0" w:type="dxa"/>
+              <w:bottom w:w="100.0" w:type="dxa"/>
+              <w:right w:w="100.0" w:type="dxa"/>
+            </w:tcMar>
+            <w:vAlign w:val="top"/>
+          </w:tcPr>
+          <w:p>
+            <w:pPr>
+              <w:widowControl w:val="0"/>
+              <w:ind w:left="-60" w:firstLine="0"/>
+              <w:rPr/>
+            </w:pPr>
+            <w:r>
+              <w:rPr>
+                <w:rtl w:val="0"/>
+              </w:rPr>
+              <w:t xml:space="preserve">- Decide on specific details of features included in the application</w:t>
+            </w:r>
+          </w:p>
+          <w:p>
+            <w:pPr>
+              <w:widowControl w:val="0"/>
+              <w:ind w:left="-60" w:firstLine="0"/>
+              <w:rPr/>
+            </w:pPr>
+            <w:r>
+              <w:rPr>
+                <w:rtl w:val="0"/>
+              </w:rPr>
+              <w:t xml:space="preserve"> </w:t>
+            </w:r>
+          </w:p>
+          <w:p>
+            <w:pPr>
+              <w:widowControl w:val="0"/>
+              <w:ind w:left="-60" w:firstLine="0"/>
+              <w:rPr/>
+            </w:pPr>
+            <w:r>
+              <w:rPr>
+                <w:rtl w:val="0"/>
+              </w:rPr>
+              <w:t xml:space="preserve">- Research for suitable templates for respective features</w:t>
+            </w:r>
+          </w:p>
+        </w:tc>
+      </w:tr>
+      <w:tr>
+        <w:tc>
+          <w:tcPr>
+            <w:tcBorders>
+              <w:top w:color="000000" w:space="0" w:sz="0" w:val="nil"/>
+              <w:left w:color="000000" w:space="0" w:sz="8" w:val="single"/>
+              <w:bottom w:color="000000" w:space="0" w:sz="8" w:val="single"/>
+              <w:right w:color="000000" w:space="0" w:sz="8" w:val="single"/>
+            </w:tcBorders>
+            <w:tcMar>
+              <w:top w:w="100.0" w:type="dxa"/>
+              <w:left w:w="100.0" w:type="dxa"/>
+              <w:bottom w:w="100.0" w:type="dxa"/>
+              <w:right w:w="100.0" w:type="dxa"/>
+            </w:tcMar>
+            <w:vAlign w:val="top"/>
+          </w:tcPr>
+          <w:p>
+            <w:pPr>
+              <w:widowControl w:val="0"/>
+              <w:ind w:left="-60" w:firstLine="0"/>
+              <w:rPr/>
+            </w:pPr>
+            <w:r>
+              <w:rPr>
+                <w:rtl w:val="0"/>
+              </w:rPr>
+              <w:t xml:space="preserve">Development of application:</w:t>
+            </w:r>
+          </w:p>
+          <w:p>
+            <w:pPr>
+              <w:widowControl w:val="0"/>
+              <w:ind w:left="-60" w:firstLine="0"/>
+              <w:rPr/>
+            </w:pPr>
+            <w:r>
+              <w:rPr>
+                <w:rtl w:val="0"/>
+              </w:rPr>
+              <w:t xml:space="preserve"> </w:t>
+            </w:r>
+          </w:p>
+          <w:p>
+            <w:pPr>
+              <w:widowControl w:val="0"/>
+              <w:ind w:left="-60" w:firstLine="0"/>
+              <w:rPr>
+                <w:i w:val="1"/>
+              </w:rPr>
+            </w:pPr>
+            <w:r>
+              <w:rPr>
+                <w:i w:val="1"/>
+                <w:rtl w:val="0"/>
+              </w:rPr>
+              <w:t xml:space="preserve">ModPlanner’s Q&amp;A forum</w:t>
+            </w:r>
+          </w:p>
+          <w:p>
+            <w:pPr>
+              <w:widowControl w:val="0"/>
+              <w:ind w:left="-60" w:firstLine="0"/>
+              <w:rPr/>
+            </w:pPr>
+            <w:r>
+              <w:rPr>
+                <w:rtl w:val="0"/>
+              </w:rPr>
+              <w:t xml:space="preserve"> </w:t>
+            </w:r>
+          </w:p>
+          <w:p>
+            <w:pPr>
+              <w:widowControl w:val="0"/>
+              <w:ind w:left="-60" w:firstLine="0"/>
+              <w:rPr/>
+            </w:pPr>
+            <w:r>
+              <w:rPr>
+                <w:rtl w:val="0"/>
+              </w:rPr>
+              <w:t xml:space="preserve"> </w:t>
+            </w:r>
+          </w:p>
+        </w:tc>
+        <w:tc>
+          <w:tcPr>
+            <w:tcBorders>
+              <w:top w:color="000000" w:space="0" w:sz="0" w:val="nil"/>
+              <w:left w:color="000000" w:space="0" w:sz="0" w:val="nil"/>
+              <w:bottom w:color="000000" w:space="0" w:sz="8" w:val="single"/>
+              <w:right w:color="000000" w:space="0" w:sz="8" w:val="single"/>
+            </w:tcBorders>
+            <w:tcMar>
+              <w:top w:w="100.0" w:type="dxa"/>
+              <w:left w:w="100.0" w:type="dxa"/>
+              <w:bottom w:w="100.0" w:type="dxa"/>
+              <w:right w:w="100.0" w:type="dxa"/>
+            </w:tcMar>
+            <w:vAlign w:val="top"/>
+          </w:tcPr>
+          <w:p>
+            <w:pPr>
+              <w:widowControl w:val="0"/>
+              <w:ind w:left="-60" w:firstLine="0"/>
+              <w:rPr/>
+            </w:pPr>
+            <w:r>
+              <w:rPr>
+                <w:rtl w:val="0"/>
+              </w:rPr>
+              <w:t xml:space="preserve">22/05/20</w:t>
+            </w:r>
+          </w:p>
+        </w:tc>
+        <w:tc>
+          <w:tcPr>
+            <w:tcBorders>
+              <w:top w:color="000000" w:space="0" w:sz="0" w:val="nil"/>
+              <w:left w:color="000000" w:space="0" w:sz="0" w:val="nil"/>
+              <w:bottom w:color="000000" w:space="0" w:sz="8" w:val="single"/>
+              <w:right w:color="000000" w:space="0" w:sz="8" w:val="single"/>
+            </w:tcBorders>
+            <w:tcMar>
+              <w:top w:w="100.0" w:type="dxa"/>
+              <w:left w:w="100.0" w:type="dxa"/>
+              <w:bottom w:w="100.0" w:type="dxa"/>
+              <w:right w:w="100.0" w:type="dxa"/>
+            </w:tcMar>
+            <w:vAlign w:val="top"/>
+          </w:tcPr>
+          <w:p>
+            <w:pPr>
+              <w:widowControl w:val="0"/>
+              <w:ind w:left="-60" w:firstLine="0"/>
+              <w:rPr/>
+            </w:pPr>
+            <w:r>
+              <w:rPr>
+                <w:rtl w:val="0"/>
+              </w:rPr>
+              <w:t xml:space="preserve">2</w:t>
+            </w:r>
+          </w:p>
+        </w:tc>
+        <w:tc>
+          <w:tcPr>
+            <w:tcBorders>
+              <w:top w:color="000000" w:space="0" w:sz="0" w:val="nil"/>
+              <w:left w:color="000000" w:space="0" w:sz="0" w:val="nil"/>
+              <w:bottom w:color="000000" w:space="0" w:sz="8" w:val="single"/>
+              <w:right w:color="000000" w:space="0" w:sz="8" w:val="single"/>
+            </w:tcBorders>
+            <w:tcMar>
+              <w:top w:w="100.0" w:type="dxa"/>
+              <w:left w:w="100.0" w:type="dxa"/>
+              <w:bottom w:w="100.0" w:type="dxa"/>
+              <w:right w:w="100.0" w:type="dxa"/>
+            </w:tcMar>
+            <w:vAlign w:val="top"/>
+          </w:tcPr>
+          <w:p>
+            <w:pPr>
+              <w:widowControl w:val="0"/>
+              <w:ind w:left="-60" w:firstLine="0"/>
+              <w:rPr/>
+            </w:pPr>
+            <w:r>
+              <w:rPr>
+                <w:rtl w:val="0"/>
+              </w:rPr>
+              <w:t xml:space="preserve">2</w:t>
+            </w:r>
+          </w:p>
+        </w:tc>
+        <w:tc>
+          <w:tcPr>
+            <w:tcBorders>
+              <w:top w:color="000000" w:space="0" w:sz="0" w:val="nil"/>
+              <w:left w:color="000000" w:space="0" w:sz="0" w:val="nil"/>
+              <w:bottom w:color="000000" w:space="0" w:sz="8" w:val="single"/>
+              <w:right w:color="000000" w:space="0" w:sz="8" w:val="single"/>
+            </w:tcBorders>
+            <w:tcMar>
+              <w:top w:w="100.0" w:type="dxa"/>
+              <w:left w:w="100.0" w:type="dxa"/>
+              <w:bottom w:w="100.0" w:type="dxa"/>
+              <w:right w:w="100.0" w:type="dxa"/>
+            </w:tcMar>
+            <w:vAlign w:val="top"/>
+          </w:tcPr>
+          <w:p>
+            <w:pPr>
+              <w:widowControl w:val="0"/>
+              <w:ind w:left="-60" w:firstLine="0"/>
+              <w:rPr/>
+            </w:pPr>
+            <w:r>
+              <w:rPr>
+                <w:rtl w:val="0"/>
+              </w:rPr>
+              <w:t xml:space="preserve">- Created a skeleton for </w:t>
+            </w:r>
+            <w:r>
+              <w:rPr>
+                <w:i w:val="1"/>
+                <w:rtl w:val="0"/>
+              </w:rPr>
+              <w:t xml:space="preserve">Q&amp;A forum</w:t>
+            </w:r>
+            <w:r>
+              <w:rPr>
+                <w:rtl w:val="0"/>
+              </w:rPr>
+              <w:t xml:space="preserve"> feature with frontend and backend</w:t>
+            </w:r>
+          </w:p>
+          <w:p>
+            <w:pPr>
+              <w:widowControl w:val="0"/>
+              <w:ind w:left="-60" w:firstLine="0"/>
+              <w:rPr/>
+            </w:pPr>
+            <w:r>
+              <w:rPr>
+                <w:rtl w:val="0"/>
+              </w:rPr>
+              <w:t xml:space="preserve"> </w:t>
+            </w:r>
+          </w:p>
+          <w:p>
+            <w:pPr>
+              <w:widowControl w:val="0"/>
+              <w:ind w:left="-60" w:firstLine="0"/>
+              <w:rPr/>
+            </w:pPr>
+            <w:r>
+              <w:rPr>
+                <w:rtl w:val="0"/>
+              </w:rPr>
+              <w:t xml:space="preserve">- Able to handle questions in </w:t>
+            </w:r>
+            <w:r>
+              <w:rPr>
+                <w:i w:val="1"/>
+                <w:rtl w:val="0"/>
+              </w:rPr>
+              <w:t xml:space="preserve">forum</w:t>
+            </w:r>
+            <w:r>
+              <w:rPr>
+                <w:rtl w:val="0"/>
+              </w:rPr>
+              <w:t xml:space="preserve"> without login/register feature</w:t>
+            </w:r>
+          </w:p>
+        </w:tc>
+      </w:tr>
+      <w:tr>
+        <w:tc>
+          <w:tcPr>
+            <w:tcBorders>
+              <w:top w:color="000000" w:space="0" w:sz="8" w:val="single"/>
+              <w:left w:color="000000" w:space="0" w:sz="8" w:val="single"/>
+              <w:bottom w:color="000000" w:space="0" w:sz="8" w:val="single"/>
+              <w:right w:color="000000" w:space="0" w:sz="8" w:val="single"/>
+            </w:tcBorders>
+            <w:tcMar>
+              <w:top w:w="100.0" w:type="dxa"/>
+              <w:left w:w="100.0" w:type="dxa"/>
+              <w:bottom w:w="100.0" w:type="dxa"/>
+              <w:right w:w="100.0" w:type="dxa"/>
+            </w:tcMar>
+            <w:vAlign w:val="top"/>
+          </w:tcPr>
+          <w:p>
+            <w:pPr>
+              <w:widowControl w:val="0"/>
+              <w:ind w:left="-60" w:firstLine="0"/>
+              <w:rPr/>
+            </w:pPr>
+            <w:r>
+              <w:rPr>
+                <w:rtl w:val="0"/>
+              </w:rPr>
+              <w:t xml:space="preserve">Development of application:</w:t>
+            </w:r>
+          </w:p>
+          <w:p>
+            <w:pPr>
+              <w:widowControl w:val="0"/>
+              <w:ind w:left="-60" w:firstLine="0"/>
+              <w:rPr/>
+            </w:pPr>
+            <w:r>
+              <w:rPr>
+                <w:rtl w:val="0"/>
+              </w:rPr>
+              <w:t xml:space="preserve"> </w:t>
+            </w:r>
+          </w:p>
+          <w:p>
+            <w:pPr>
+              <w:widowControl w:val="0"/>
+              <w:ind w:left="-60" w:firstLine="0"/>
+              <w:rPr>
+                <w:i w:val="1"/>
+              </w:rPr>
+            </w:pPr>
+            <w:r>
+              <w:rPr>
+                <w:i w:val="1"/>
+                <w:rtl w:val="0"/>
+              </w:rPr>
+              <w:t xml:space="preserve">ModPlanner’s Q&amp;A forum</w:t>
+            </w:r>
+          </w:p>
+          <w:p>
+            <w:pPr>
+              <w:widowControl w:val="0"/>
+              <w:ind w:left="-60" w:firstLine="0"/>
+              <w:rPr/>
+            </w:pPr>
+            <w:r>
+              <w:rPr>
+                <w:rtl w:val="0"/>
+              </w:rPr>
+              <w:t xml:space="preserve"> </w:t>
+            </w:r>
+          </w:p>
+        </w:tc>
+        <w:tc>
+          <w:tcPr>
+            <w:tcBorders>
+              <w:top w:color="000000" w:space="0" w:sz="8" w:val="single"/>
+              <w:left w:color="000000" w:space="0" w:sz="0" w:val="nil"/>
+              <w:bottom w:color="000000" w:space="0" w:sz="8" w:val="single"/>
+              <w:right w:color="000000" w:space="0" w:sz="8" w:val="single"/>
+            </w:tcBorders>
+            <w:tcMar>
+              <w:top w:w="100.0" w:type="dxa"/>
+              <w:left w:w="100.0" w:type="dxa"/>
+              <w:bottom w:w="100.0" w:type="dxa"/>
+              <w:right w:w="100.0" w:type="dxa"/>
+            </w:tcMar>
+            <w:vAlign w:val="top"/>
+          </w:tcPr>
+          <w:p>
+            <w:pPr>
+              <w:widowControl w:val="0"/>
+              <w:ind w:left="-60" w:firstLine="0"/>
+              <w:rPr/>
+            </w:pPr>
+            <w:r>
+              <w:rPr>
+                <w:rtl w:val="0"/>
+              </w:rPr>
+              <w:t xml:space="preserve">23/05/20</w:t>
+            </w:r>
+          </w:p>
+        </w:tc>
+        <w:tc>
+          <w:tcPr>
+            <w:tcBorders>
+              <w:top w:color="000000" w:space="0" w:sz="8" w:val="single"/>
+              <w:left w:color="000000" w:space="0" w:sz="0" w:val="nil"/>
+              <w:bottom w:color="000000" w:space="0" w:sz="8" w:val="single"/>
+              <w:right w:color="000000" w:space="0" w:sz="8" w:val="single"/>
+            </w:tcBorders>
+            <w:tcMar>
+              <w:top w:w="100.0" w:type="dxa"/>
+              <w:left w:w="100.0" w:type="dxa"/>
+              <w:bottom w:w="100.0" w:type="dxa"/>
+              <w:right w:w="100.0" w:type="dxa"/>
+            </w:tcMar>
+            <w:vAlign w:val="top"/>
+          </w:tcPr>
+          <w:p>
+            <w:pPr>
+              <w:widowControl w:val="0"/>
+              <w:ind w:left="-60" w:firstLine="0"/>
+              <w:rPr/>
+            </w:pPr>
+            <w:r>
+              <w:rPr>
+                <w:rtl w:val="0"/>
+              </w:rPr>
+              <w:t xml:space="preserve">2</w:t>
+            </w:r>
+          </w:p>
+        </w:tc>
+        <w:tc>
+          <w:tcPr>
+            <w:tcBorders>
+              <w:top w:color="000000" w:space="0" w:sz="8" w:val="single"/>
+              <w:left w:color="000000" w:space="0" w:sz="0" w:val="nil"/>
+              <w:bottom w:color="000000" w:space="0" w:sz="8" w:val="single"/>
+              <w:right w:color="000000" w:space="0" w:sz="8" w:val="single"/>
+            </w:tcBorders>
+            <w:tcMar>
+              <w:top w:w="100.0" w:type="dxa"/>
+              <w:left w:w="100.0" w:type="dxa"/>
+              <w:bottom w:w="100.0" w:type="dxa"/>
+              <w:right w:w="100.0" w:type="dxa"/>
+            </w:tcMar>
+            <w:vAlign w:val="top"/>
+          </w:tcPr>
+          <w:p>
+            <w:pPr>
+              <w:widowControl w:val="0"/>
+              <w:ind w:left="-60" w:firstLine="0"/>
+              <w:rPr/>
+            </w:pPr>
+            <w:r>
+              <w:rPr>
+                <w:rtl w:val="0"/>
+              </w:rPr>
+              <w:t xml:space="preserve">2</w:t>
+            </w:r>
+          </w:p>
+        </w:tc>
+        <w:tc>
+          <w:tcPr>
+            <w:tcBorders>
+              <w:top w:color="000000" w:space="0" w:sz="8" w:val="single"/>
+              <w:left w:color="000000" w:space="0" w:sz="0" w:val="nil"/>
+              <w:bottom w:color="000000" w:space="0" w:sz="8" w:val="single"/>
+              <w:right w:color="000000" w:space="0" w:sz="8" w:val="single"/>
+            </w:tcBorders>
+            <w:tcMar>
+              <w:top w:w="100.0" w:type="dxa"/>
+              <w:left w:w="100.0" w:type="dxa"/>
+              <w:bottom w:w="100.0" w:type="dxa"/>
+              <w:right w:w="100.0" w:type="dxa"/>
+            </w:tcMar>
+            <w:vAlign w:val="top"/>
+          </w:tcPr>
+          <w:p>
+            <w:pPr>
+              <w:widowControl w:val="0"/>
+              <w:ind w:left="-60" w:firstLine="0"/>
+              <w:rPr/>
+            </w:pPr>
+            <w:r>
+              <w:rPr>
+                <w:rtl w:val="0"/>
+              </w:rPr>
+              <w:t xml:space="preserve">- Implemented basic login/register feature</w:t>
+            </w:r>
+          </w:p>
+          <w:p>
+            <w:pPr>
+              <w:widowControl w:val="0"/>
+              <w:ind w:left="-60" w:firstLine="0"/>
+              <w:rPr/>
+            </w:pPr>
+            <w:r>
+              <w:rPr>
+                <w:rtl w:val="0"/>
+              </w:rPr>
+              <w:t xml:space="preserve"> </w:t>
+            </w:r>
+          </w:p>
+          <w:p>
+            <w:pPr>
+              <w:widowControl w:val="0"/>
+              <w:ind w:left="-60" w:firstLine="0"/>
+              <w:rPr/>
+            </w:pPr>
+            <w:r>
+              <w:rPr>
+                <w:rtl w:val="0"/>
+              </w:rPr>
+              <w:t xml:space="preserve">- Improved on usability</w:t>
+            </w:r>
+          </w:p>
+        </w:tc>
+      </w:tr>
+      <w:tr>
+        <w:tc>
+          <w:tcPr>
+            <w:tcBorders>
+              <w:top w:color="000000" w:space="0" w:sz="0" w:val="nil"/>
+              <w:left w:color="000000" w:space="0" w:sz="8" w:val="single"/>
+              <w:bottom w:color="000000" w:space="0" w:sz="8" w:val="single"/>
+              <w:right w:color="000000" w:space="0" w:sz="8" w:val="single"/>
+            </w:tcBorders>
+            <w:tcMar>
+              <w:top w:w="100.0" w:type="dxa"/>
+              <w:left w:w="100.0" w:type="dxa"/>
+              <w:bottom w:w="100.0" w:type="dxa"/>
+              <w:right w:w="100.0" w:type="dxa"/>
+            </w:tcMar>
+            <w:vAlign w:val="top"/>
+          </w:tcPr>
+          <w:p>
+            <w:pPr>
+              <w:widowControl w:val="0"/>
+              <w:ind w:left="-60" w:firstLine="0"/>
+              <w:rPr/>
+            </w:pPr>
+            <w:r>
+              <w:rPr>
+                <w:rtl w:val="0"/>
+              </w:rPr>
+              <w:t xml:space="preserve">Development of application:</w:t>
+            </w:r>
+          </w:p>
+          <w:p>
+            <w:pPr>
+              <w:widowControl w:val="0"/>
+              <w:ind w:left="-60" w:firstLine="0"/>
+              <w:rPr/>
+            </w:pPr>
+            <w:r>
+              <w:rPr>
+                <w:rtl w:val="0"/>
+              </w:rPr>
+              <w:t xml:space="preserve"> </w:t>
+            </w:r>
+          </w:p>
+          <w:p>
+            <w:pPr>
+              <w:widowControl w:val="0"/>
+              <w:ind w:left="-60" w:firstLine="0"/>
+              <w:rPr>
+                <w:i w:val="1"/>
+              </w:rPr>
+            </w:pPr>
+            <w:r>
+              <w:rPr>
+                <w:i w:val="1"/>
+                <w:rtl w:val="0"/>
+              </w:rPr>
+              <w:t xml:space="preserve">ModPlanner’s Q&amp;A forum</w:t>
+            </w:r>
+          </w:p>
+          <w:p>
+            <w:pPr>
+              <w:widowControl w:val="0"/>
+              <w:ind w:left="-60" w:firstLine="0"/>
+              <w:rPr/>
+            </w:pPr>
+            <w:r>
+              <w:rPr>
+                <w:rtl w:val="0"/>
+              </w:rPr>
+              <w:t xml:space="preserve"> </w:t>
+            </w:r>
+          </w:p>
+        </w:tc>
+        <w:tc>
+          <w:tcPr>
+            <w:tcBorders>
+              <w:top w:color="000000" w:space="0" w:sz="0" w:val="nil"/>
+              <w:left w:color="000000" w:space="0" w:sz="0" w:val="nil"/>
+              <w:bottom w:color="000000" w:space="0" w:sz="8" w:val="single"/>
+              <w:right w:color="000000" w:space="0" w:sz="8" w:val="single"/>
+            </w:tcBorders>
+            <w:tcMar>
+              <w:top w:w="100.0" w:type="dxa"/>
+              <w:left w:w="100.0" w:type="dxa"/>
+              <w:bottom w:w="100.0" w:type="dxa"/>
+              <w:right w:w="100.0" w:type="dxa"/>
+            </w:tcMar>
+            <w:vAlign w:val="top"/>
+          </w:tcPr>
+          <w:p>
+            <w:pPr>
+              <w:widowControl w:val="0"/>
+              <w:ind w:left="-60" w:firstLine="0"/>
+              <w:rPr/>
+            </w:pPr>
+            <w:r>
+              <w:rPr>
+                <w:rtl w:val="0"/>
+              </w:rPr>
+              <w:t xml:space="preserve">24/05/20</w:t>
+            </w:r>
+          </w:p>
+        </w:tc>
+        <w:tc>
+          <w:tcPr>
+            <w:tcBorders>
+              <w:top w:color="000000" w:space="0" w:sz="0" w:val="nil"/>
+              <w:left w:color="000000" w:space="0" w:sz="0" w:val="nil"/>
+              <w:bottom w:color="000000" w:space="0" w:sz="8" w:val="single"/>
+              <w:right w:color="000000" w:space="0" w:sz="8" w:val="single"/>
+            </w:tcBorders>
+            <w:tcMar>
+              <w:top w:w="100.0" w:type="dxa"/>
+              <w:left w:w="100.0" w:type="dxa"/>
+              <w:bottom w:w="100.0" w:type="dxa"/>
+              <w:right w:w="100.0" w:type="dxa"/>
+            </w:tcMar>
+            <w:vAlign w:val="top"/>
+          </w:tcPr>
+          <w:p>
+            <w:pPr>
+              <w:widowControl w:val="0"/>
+              <w:ind w:left="-60" w:firstLine="0"/>
+              <w:rPr/>
+            </w:pPr>
+            <w:r>
+              <w:rPr>
+                <w:rtl w:val="0"/>
+              </w:rPr>
+              <w:t xml:space="preserve">4</w:t>
+            </w:r>
+          </w:p>
+        </w:tc>
+        <w:tc>
+          <w:tcPr>
+            <w:tcBorders>
+              <w:top w:color="000000" w:space="0" w:sz="0" w:val="nil"/>
+              <w:left w:color="000000" w:space="0" w:sz="0" w:val="nil"/>
+              <w:bottom w:color="000000" w:space="0" w:sz="8" w:val="single"/>
+              <w:right w:color="000000" w:space="0" w:sz="8" w:val="single"/>
+            </w:tcBorders>
+            <w:tcMar>
+              <w:top w:w="100.0" w:type="dxa"/>
+              <w:left w:w="100.0" w:type="dxa"/>
+              <w:bottom w:w="100.0" w:type="dxa"/>
+              <w:right w:w="100.0" w:type="dxa"/>
+            </w:tcMar>
+            <w:vAlign w:val="top"/>
+          </w:tcPr>
+          <w:p>
+            <w:pPr>
+              <w:widowControl w:val="0"/>
+              <w:ind w:left="-60" w:firstLine="0"/>
+              <w:rPr/>
+            </w:pPr>
+            <w:r>
+              <w:rPr>
+                <w:rtl w:val="0"/>
+              </w:rPr>
+              <w:t xml:space="preserve">4</w:t>
+            </w:r>
+          </w:p>
+        </w:tc>
+        <w:tc>
+          <w:tcPr>
+            <w:tcBorders>
+              <w:top w:color="000000" w:space="0" w:sz="0" w:val="nil"/>
+              <w:left w:color="000000" w:space="0" w:sz="0" w:val="nil"/>
+              <w:bottom w:color="000000" w:space="0" w:sz="8" w:val="single"/>
+              <w:right w:color="000000" w:space="0" w:sz="8" w:val="single"/>
+            </w:tcBorders>
+            <w:tcMar>
+              <w:top w:w="100.0" w:type="dxa"/>
+              <w:left w:w="100.0" w:type="dxa"/>
+              <w:bottom w:w="100.0" w:type="dxa"/>
+              <w:right w:w="100.0" w:type="dxa"/>
+            </w:tcMar>
+            <w:vAlign w:val="top"/>
+          </w:tcPr>
+          <w:p>
+            <w:pPr>
+              <w:widowControl w:val="0"/>
+              <w:ind w:left="-60" w:firstLine="0"/>
+              <w:rPr/>
+            </w:pPr>
+            <w:r>
+              <w:rPr>
+                <w:rtl w:val="0"/>
+              </w:rPr>
+              <w:t xml:space="preserve">- Set up secured routing and authentication</w:t>
+            </w:r>
+          </w:p>
+          <w:p>
+            <w:pPr>
+              <w:widowControl w:val="0"/>
+              <w:ind w:left="-60" w:firstLine="0"/>
+              <w:rPr/>
+            </w:pPr>
+            <w:r>
+              <w:rPr>
+                <w:rtl w:val="0"/>
+              </w:rPr>
+              <w:t xml:space="preserve"> </w:t>
+            </w:r>
+          </w:p>
+          <w:p>
+            <w:pPr>
+              <w:widowControl w:val="0"/>
+              <w:ind w:left="-60" w:firstLine="0"/>
+              <w:rPr/>
+            </w:pPr>
+            <w:r>
+              <w:rPr>
+                <w:rtl w:val="0"/>
+              </w:rPr>
+              <w:t xml:space="preserve">- Improved on design</w:t>
+            </w:r>
+          </w:p>
+          <w:p>
+            <w:pPr>
+              <w:widowControl w:val="0"/>
+              <w:ind w:left="-60" w:firstLine="0"/>
+              <w:rPr/>
+            </w:pPr>
+            <w:r>
+              <w:rPr>
+                <w:rtl w:val="0"/>
+              </w:rPr>
+              <w:t xml:space="preserve"> </w:t>
+            </w:r>
+          </w:p>
+          <w:p>
+            <w:pPr>
+              <w:widowControl w:val="0"/>
+              <w:ind w:left="-60" w:firstLine="0"/>
+              <w:rPr/>
+            </w:pPr>
+            <w:r>
+              <w:rPr>
+                <w:rtl w:val="0"/>
+              </w:rPr>
+              <w:t xml:space="preserve">- Set up a functional </w:t>
+            </w:r>
+            <w:r>
+              <w:rPr>
+                <w:i w:val="1"/>
+                <w:rtl w:val="0"/>
+              </w:rPr>
+              <w:t xml:space="preserve">Q&amp;A forum</w:t>
+            </w:r>
+            <w:r>
+              <w:rPr>
+                <w:rtl w:val="0"/>
+              </w:rPr>
+              <w:t xml:space="preserve"> platform</w:t>
+            </w:r>
+          </w:p>
+        </w:tc>
+      </w:tr>
+      <w:tr>
+        <w:tc>
+          <w:tcPr>
+            <w:tcBorders>
+              <w:top w:color="000000" w:space="0" w:sz="0" w:val="nil"/>
+              <w:left w:color="000000" w:space="0" w:sz="8" w:val="single"/>
+              <w:bottom w:color="000000" w:space="0" w:sz="8" w:val="single"/>
+              <w:right w:color="000000" w:space="0" w:sz="8" w:val="single"/>
+            </w:tcBorders>
+            <w:tcMar>
+              <w:top w:w="100.0" w:type="dxa"/>
+              <w:left w:w="100.0" w:type="dxa"/>
+              <w:bottom w:w="100.0" w:type="dxa"/>
+              <w:right w:w="100.0" w:type="dxa"/>
+            </w:tcMar>
+            <w:vAlign w:val="top"/>
+          </w:tcPr>
+          <w:p>
+            <w:pPr>
+              <w:widowControl w:val="0"/>
+              <w:ind w:left="-60" w:firstLine="0"/>
+              <w:rPr/>
+            </w:pPr>
+            <w:r>
+              <w:rPr>
+                <w:rtl w:val="0"/>
+              </w:rPr>
+              <w:t xml:space="preserve">Modification of README </w:t>
+            </w:r>
+          </w:p>
+        </w:tc>
+        <w:tc>
+          <w:tcPr>
+            <w:tcBorders>
+              <w:top w:color="000000" w:space="0" w:sz="0" w:val="nil"/>
+              <w:left w:color="000000" w:space="0" w:sz="0" w:val="nil"/>
+              <w:bottom w:color="000000" w:space="0" w:sz="8" w:val="single"/>
+              <w:right w:color="000000" w:space="0" w:sz="8" w:val="single"/>
+            </w:tcBorders>
+            <w:tcMar>
+              <w:top w:w="100.0" w:type="dxa"/>
+              <w:left w:w="100.0" w:type="dxa"/>
+              <w:bottom w:w="100.0" w:type="dxa"/>
+              <w:right w:w="100.0" w:type="dxa"/>
+            </w:tcMar>
+            <w:vAlign w:val="top"/>
+          </w:tcPr>
+          <w:p>
+            <w:pPr>
+              <w:widowControl w:val="0"/>
+              <w:ind w:left="-60" w:firstLine="0"/>
+              <w:rPr/>
+            </w:pPr>
+            <w:r>
+              <w:rPr>
+                <w:rtl w:val="0"/>
+              </w:rPr>
+              <w:t xml:space="preserve">27/05/20</w:t>
+            </w:r>
+          </w:p>
+        </w:tc>
+        <w:tc>
+          <w:tcPr>
+            <w:tcBorders>
+              <w:top w:color="000000" w:space="0" w:sz="0" w:val="nil"/>
+              <w:left w:color="000000" w:space="0" w:sz="0" w:val="nil"/>
+              <w:bottom w:color="000000" w:space="0" w:sz="8" w:val="single"/>
+              <w:right w:color="000000" w:space="0" w:sz="8" w:val="single"/>
+            </w:tcBorders>
+            <w:tcMar>
+              <w:top w:w="100.0" w:type="dxa"/>
+              <w:left w:w="100.0" w:type="dxa"/>
+              <w:bottom w:w="100.0" w:type="dxa"/>
+              <w:right w:w="100.0" w:type="dxa"/>
+            </w:tcMar>
+            <w:vAlign w:val="top"/>
+          </w:tcPr>
+          <w:p>
+            <w:pPr>
+              <w:widowControl w:val="0"/>
+              <w:ind w:left="-60" w:firstLine="0"/>
+              <w:rPr/>
+            </w:pPr>
+            <w:r>
+              <w:rPr>
+                <w:rtl w:val="0"/>
+              </w:rPr>
+              <w:t xml:space="preserve">2</w:t>
+            </w:r>
+          </w:p>
+        </w:tc>
+        <w:tc>
+          <w:tcPr>
+            <w:tcBorders>
+              <w:top w:color="000000" w:space="0" w:sz="0" w:val="nil"/>
+              <w:left w:color="000000" w:space="0" w:sz="0" w:val="nil"/>
+              <w:bottom w:color="000000" w:space="0" w:sz="8" w:val="single"/>
+              <w:right w:color="000000" w:space="0" w:sz="8" w:val="single"/>
+            </w:tcBorders>
+            <w:tcMar>
+              <w:top w:w="100.0" w:type="dxa"/>
+              <w:left w:w="100.0" w:type="dxa"/>
+              <w:bottom w:w="100.0" w:type="dxa"/>
+              <w:right w:w="100.0" w:type="dxa"/>
+            </w:tcMar>
+            <w:vAlign w:val="top"/>
+          </w:tcPr>
+          <w:p>
+            <w:pPr>
+              <w:widowControl w:val="0"/>
+              <w:ind w:left="-60" w:firstLine="0"/>
+              <w:rPr/>
+            </w:pPr>
+            <w:r>
+              <w:rPr>
+                <w:rtl w:val="0"/>
+              </w:rPr>
+              <w:t xml:space="preserve">2</w:t>
+            </w:r>
+          </w:p>
+        </w:tc>
+        <w:tc>
+          <w:tcPr>
+            <w:tcBorders>
+              <w:top w:color="000000" w:space="0" w:sz="0" w:val="nil"/>
+              <w:left w:color="000000" w:space="0" w:sz="0" w:val="nil"/>
+              <w:bottom w:color="000000" w:space="0" w:sz="8" w:val="single"/>
+              <w:right w:color="000000" w:space="0" w:sz="8" w:val="single"/>
+            </w:tcBorders>
+            <w:tcMar>
+              <w:top w:w="100.0" w:type="dxa"/>
+              <w:left w:w="100.0" w:type="dxa"/>
+              <w:bottom w:w="100.0" w:type="dxa"/>
+              <w:right w:w="100.0" w:type="dxa"/>
+            </w:tcMar>
+            <w:vAlign w:val="top"/>
+          </w:tcPr>
+          <w:p>
+            <w:pPr>
+              <w:widowControl w:val="0"/>
+              <w:ind w:left="0" w:firstLine="0"/>
+              <w:rPr/>
+            </w:pPr>
+            <w:r>
+              <w:rPr>
+                <w:rtl w:val="0"/>
+              </w:rPr>
+              <w:t xml:space="preserve">- Modification of README for submission</w:t>
+            </w:r>
+          </w:p>
+          <w:p>
+            <w:pPr>
+              <w:widowControl w:val="0"/>
+              <w:ind w:left="0" w:firstLine="0"/>
+              <w:rPr/>
+            </w:pPr>
+            <w:r>
+              <w:rPr>
+                <w:rtl w:val="0"/>
+              </w:rPr>
+            </w:r>
+          </w:p>
+          <w:p>
+            <w:pPr>
+              <w:widowControl w:val="0"/>
+              <w:ind w:left="0" w:firstLine="0"/>
+              <w:rPr/>
+            </w:pPr>
+            <w:r>
+              <w:rPr>
+                <w:rtl w:val="0"/>
+              </w:rPr>
+              <w:t xml:space="preserve">- Updated poster and video to reference our actual created product (the forum)</w:t>
+            </w:r>
+          </w:p>
+        </w:tc>
+      </w:tr>
+      <w:tr>
+        <w:tc>
+          <w:tcPr>
+            <w:tcBorders>
+              <w:top w:color="000000" w:space="0" w:sz="0" w:val="nil"/>
+              <w:left w:color="000000" w:space="0" w:sz="8" w:val="single"/>
+              <w:bottom w:color="000000" w:space="0" w:sz="8" w:val="single"/>
+              <w:right w:color="000000" w:space="0" w:sz="8" w:val="single"/>
+            </w:tcBorders>
+            <w:tcMar>
+              <w:top w:w="100.0" w:type="dxa"/>
+              <w:left w:w="100.0" w:type="dxa"/>
+              <w:bottom w:w="100.0" w:type="dxa"/>
+              <w:right w:w="100.0" w:type="dxa"/>
+            </w:tcMar>
+            <w:vAlign w:val="top"/>
+          </w:tcPr>
+          <w:p>
+            <w:pPr>
+              <w:widowControl w:val="0"/>
+              <w:ind w:left="-60" w:firstLine="0"/>
+              <w:rPr/>
+            </w:pPr>
+            <w:r>
+              <w:rPr>
+                <w:rtl w:val="0"/>
+              </w:rPr>
+              <w:t xml:space="preserve">Project consultation &amp; Finalization of README for Milestone 1</w:t>
+            </w:r>
+          </w:p>
+        </w:tc>
+        <w:tc>
+          <w:tcPr>
+            <w:tcBorders>
+              <w:top w:color="000000" w:space="0" w:sz="0" w:val="nil"/>
+              <w:left w:color="000000" w:space="0" w:sz="0" w:val="nil"/>
+              <w:bottom w:color="000000" w:space="0" w:sz="8" w:val="single"/>
+              <w:right w:color="000000" w:space="0" w:sz="8" w:val="single"/>
+            </w:tcBorders>
+            <w:tcMar>
+              <w:top w:w="100.0" w:type="dxa"/>
+              <w:left w:w="100.0" w:type="dxa"/>
+              <w:bottom w:w="100.0" w:type="dxa"/>
+              <w:right w:w="100.0" w:type="dxa"/>
+            </w:tcMar>
+            <w:vAlign w:val="top"/>
+          </w:tcPr>
+          <w:p>
+            <w:pPr>
+              <w:widowControl w:val="0"/>
+              <w:ind w:left="-60" w:firstLine="0"/>
+              <w:rPr/>
+            </w:pPr>
+            <w:r>
+              <w:rPr>
+                <w:rtl w:val="0"/>
+              </w:rPr>
+              <w:t xml:space="preserve">30/05/20</w:t>
+            </w:r>
+          </w:p>
+        </w:tc>
+        <w:tc>
+          <w:tcPr>
+            <w:tcBorders>
+              <w:top w:color="000000" w:space="0" w:sz="0" w:val="nil"/>
+              <w:left w:color="000000" w:space="0" w:sz="0" w:val="nil"/>
+              <w:bottom w:color="000000" w:space="0" w:sz="8" w:val="single"/>
+              <w:right w:color="000000" w:space="0" w:sz="8" w:val="single"/>
+            </w:tcBorders>
+            <w:tcMar>
+              <w:top w:w="100.0" w:type="dxa"/>
+              <w:left w:w="100.0" w:type="dxa"/>
+              <w:bottom w:w="100.0" w:type="dxa"/>
+              <w:right w:w="100.0" w:type="dxa"/>
+            </w:tcMar>
+            <w:vAlign w:val="top"/>
+          </w:tcPr>
+          <w:p>
+            <w:pPr>
+              <w:widowControl w:val="0"/>
+              <w:ind w:left="-60" w:firstLine="0"/>
+              <w:rPr/>
+            </w:pPr>
+            <w:r>
+              <w:rPr>
+                <w:rtl w:val="0"/>
+              </w:rPr>
+              <w:t xml:space="preserve">1</w:t>
+            </w:r>
+          </w:p>
+        </w:tc>
+        <w:tc>
+          <w:tcPr>
+            <w:tcBorders>
+              <w:top w:color="000000" w:space="0" w:sz="0" w:val="nil"/>
+              <w:left w:color="000000" w:space="0" w:sz="0" w:val="nil"/>
+              <w:bottom w:color="000000" w:space="0" w:sz="8" w:val="single"/>
+              <w:right w:color="000000" w:space="0" w:sz="8" w:val="single"/>
+            </w:tcBorders>
+            <w:tcMar>
+              <w:top w:w="100.0" w:type="dxa"/>
+              <w:left w:w="100.0" w:type="dxa"/>
+              <w:bottom w:w="100.0" w:type="dxa"/>
+              <w:right w:w="100.0" w:type="dxa"/>
+            </w:tcMar>
+            <w:vAlign w:val="top"/>
+          </w:tcPr>
+          <w:p>
+            <w:pPr>
+              <w:widowControl w:val="0"/>
+              <w:ind w:left="-60" w:firstLine="0"/>
+              <w:rPr/>
+            </w:pPr>
+            <w:r>
+              <w:rPr>
+                <w:rtl w:val="0"/>
+              </w:rPr>
+              <w:t xml:space="preserve">1</w:t>
+            </w:r>
+          </w:p>
+        </w:tc>
+        <w:tc>
+          <w:tcPr>
+            <w:tcBorders>
+              <w:top w:color="000000" w:space="0" w:sz="0" w:val="nil"/>
+              <w:left w:color="000000" w:space="0" w:sz="0" w:val="nil"/>
+              <w:bottom w:color="000000" w:space="0" w:sz="8" w:val="single"/>
+              <w:right w:color="000000" w:space="0" w:sz="8" w:val="single"/>
+            </w:tcBorders>
+            <w:tcMar>
+              <w:top w:w="100.0" w:type="dxa"/>
+              <w:left w:w="100.0" w:type="dxa"/>
+              <w:bottom w:w="100.0" w:type="dxa"/>
+              <w:right w:w="100.0" w:type="dxa"/>
+            </w:tcMar>
+            <w:vAlign w:val="top"/>
+          </w:tcPr>
+          <w:p>
+            <w:pPr>
+              <w:widowControl w:val="0"/>
+              <w:ind w:left="0" w:firstLine="0"/>
+              <w:rPr/>
+            </w:pPr>
+            <w:r>
+              <w:rPr>
+                <w:rtl w:val="0"/>
+              </w:rPr>
+              <w:t xml:space="preserve">- Consulted advisor for advice on direction to move </w:t>
+            </w:r>
+          </w:p>
+          <w:p>
+            <w:pPr>
+              <w:widowControl w:val="0"/>
+              <w:ind w:left="0" w:firstLine="0"/>
+              <w:rPr/>
+            </w:pPr>
+            <w:r>
+              <w:rPr>
+                <w:rtl w:val="0"/>
+              </w:rPr>
+              <w:t xml:space="preserve">- Finalized README for submission </w:t>
             </w:r>
           </w:p>
         </w:tc>
@@ -1955,95 +3504,8 @@
     </w:tbl>
     <w:p>
       <w:pPr>
-        <w:rPr>
-          <w:b w:val="1"/>
-          <w:sz w:val="26"/>
-          <w:szCs w:val="26"/>
-        </w:rPr>
-      </w:pPr>
-      <w:r>
-        <w:rPr>
-          <w:rtl w:val="0"/>
-        </w:rPr>
-      </w:r>
-    </w:p>
-    <w:p>
-      <w:pPr>
-        <w:rPr>
-          <w:b w:val="1"/>
-        </w:rPr>
-      </w:pPr>
-      <w:r>
-        <w:rPr>
-          <w:rtl w:val="0"/>
-        </w:rPr>
-      </w:r>
-    </w:p>
-    <w:p>
-      <w:pPr>
-        <w:rPr>
-          <w:sz w:val="20"/>
-          <w:szCs w:val="20"/>
-        </w:rPr>
-      </w:pPr>
-      <w:r>
-        <w:rPr>
-          <w:sz w:val="20"/>
-          <w:szCs w:val="20"/>
-          <w:rtl w:val="0"/>
-        </w:rPr>
-        <w:t xml:space="preserve"> </w:t>
-      </w:r>
-      <w:hyperlink r:id="rId6">
-        <w:r>
-          <w:rPr>
-            <w:rFonts w:ascii="Roboto" w:cs="Roboto" w:eastAsia="Roboto" w:hAnsi="Roboto"/>
-            <w:color w:val="0000ff"/>
-            <w:sz w:val="20"/>
-            <w:szCs w:val="20"/>
-            <w:u w:val="single"/>
-            <w:shd w:fill="eeeeee" w:val="clear"/>
-            <w:rtl w:val="0"/>
-          </w:rPr>
-          <w:t xml:space="preserve">https://goo.gl/fiLf1o</w:t>
-        </w:r>
-      </w:hyperlink>
-      <w:r>
-        <w:rPr>
-          <w:sz w:val="20"/>
-          <w:szCs w:val="20"/>
-          <w:rtl w:val="0"/>
-        </w:rPr>
-        <w:t xml:space="preserve"> (BAD)</w:t>
-      </w:r>
-      <w:r>
-        <w:rPr>
-          <w:rtl w:val="0"/>
-        </w:rPr>
-      </w:r>
-    </w:p>
-    <w:p>
-      <w:pPr>
         <w:rPr/>
       </w:pPr>
-      <w:hyperlink r:id="rId7">
-        <w:r>
-          <w:rPr>
-            <w:color w:val="1155cc"/>
-            <w:sz w:val="20"/>
-            <w:szCs w:val="20"/>
-            <w:u w:val="single"/>
-            <w:rtl w:val="0"/>
-          </w:rPr>
-          <w:t xml:space="preserve">https://drive.google.com/file/d/1BK_NVQR2LsklKylTC6RnK9QgiVeQXBto/view</w:t>
-        </w:r>
-      </w:hyperlink>
-      <w:r>
-        <w:rPr>
-          <w:rtl w:val="0"/>
-        </w:rPr>
-        <w:t xml:space="preserve"> (GOOD)</w:t>
-      </w:r>
       <w:r>
         <w:rPr>
           <w:rtl w:val="0"/>
@@ -2064,8 +3526,8 @@
   <w:abstractNum w:abstractNumId="1">
     <w:lvl w:ilvl="0">
       <w:start w:val="1"/>
-      <w:numFmt w:val="bullet"/>
-      <w:lvlText w:val="-"/>
+      <w:numFmt w:val="lowerLetter"/>
+      <w:lvlText w:val="%1."/>
       <w:lvlJc w:val="left"/>
       <w:pPr>
         <w:ind w:left="720" w:hanging="360"/>
@@ -2076,9 +3538,9 @@
     </w:lvl>
     <w:lvl w:ilvl="1">
       <w:start w:val="1"/>
-      <w:numFmt w:val="bullet"/>
-      <w:lvlText w:val="-"/>
-      <w:lvlJc w:val="left"/>
+      <w:numFmt w:val="lowerRoman"/>
+      <w:lvlText w:val="%2."/>
+      <w:lvlJc w:val="right"/>
       <w:pPr>
         <w:ind w:left="1440" w:hanging="360"/>
       </w:pPr>
@@ -2088,8 +3550,8 @@
     </w:lvl>
     <w:lvl w:ilvl="2">
       <w:start w:val="1"/>
-      <w:numFmt w:val="bullet"/>
-      <w:lvlText w:val="-"/>
+      <w:numFmt w:val="decimal"/>
+      <w:lvlText w:val="%3."/>
       <w:lvlJc w:val="left"/>
       <w:pPr>
         <w:ind w:left="2160" w:hanging="360"/>
@@ -2100,8 +3562,8 @@
     </w:lvl>
     <w:lvl w:ilvl="3">
       <w:start w:val="1"/>
-      <w:numFmt w:val="bullet"/>
-      <w:lvlText w:val="-"/>
+      <w:numFmt w:val="lowerLetter"/>
+      <w:lvlText w:val="%4."/>
       <w:lvlJc w:val="left"/>
       <w:pPr>
         <w:ind w:left="2880" w:hanging="360"/>
@@ -2112,9 +3574,9 @@
     </w:lvl>
     <w:lvl w:ilvl="4">
       <w:start w:val="1"/>
-      <w:numFmt w:val="bullet"/>
-      <w:lvlText w:val="-"/>
-      <w:lvlJc w:val="left"/>
+      <w:numFmt w:val="lowerRoman"/>
+      <w:lvlText w:val="%5."/>
+      <w:lvlJc w:val="right"/>
       <w:pPr>
         <w:ind w:left="3600" w:hanging="360"/>
       </w:pPr>
@@ -2124,8 +3586,8 @@
     </w:lvl>
     <w:lvl w:ilvl="5">
       <w:start w:val="1"/>
-      <w:numFmt w:val="bullet"/>
-      <w:lvlText w:val="-"/>
+      <w:numFmt w:val="decimal"/>
+      <w:lvlText w:val="%6."/>
       <w:lvlJc w:val="left"/>
       <w:pPr>
         <w:ind w:left="4320" w:hanging="360"/>
@@ -2136,8 +3598,8 @@
     </w:lvl>
     <w:lvl w:ilvl="6">
       <w:start w:val="1"/>
-      <w:numFmt w:val="bullet"/>
-      <w:lvlText w:val="-"/>
+      <w:numFmt w:val="lowerLetter"/>
+      <w:lvlText w:val="%7."/>
       <w:lvlJc w:val="left"/>
       <w:pPr>
         <w:ind w:left="5040" w:hanging="360"/>
@@ -2148,9 +3610,9 @@
     </w:lvl>
     <w:lvl w:ilvl="7">
       <w:start w:val="1"/>
-      <w:numFmt w:val="bullet"/>
-      <w:lvlText w:val="-"/>
-      <w:lvlJc w:val="left"/>
+      <w:numFmt w:val="lowerRoman"/>
+      <w:lvlText w:val="%8."/>
+      <w:lvlJc w:val="right"/>
       <w:pPr>
         <w:ind w:left="5760" w:hanging="360"/>
       </w:pPr>
@@ -2160,8 +3622,8 @@
     </w:lvl>
     <w:lvl w:ilvl="8">
       <w:start w:val="1"/>
-      <w:numFmt w:val="bullet"/>
-      <w:lvlText w:val="-"/>
+      <w:numFmt w:val="decimal"/>
+      <w:lvlText w:val="%9."/>
       <w:lvlJc w:val="left"/>
       <w:pPr>
         <w:ind w:left="6480" w:hanging="360"/>
@@ -2282,6 +3744,116 @@
     </w:lvl>
   </w:abstractNum>
   <w:abstractNum w:abstractNumId="3">
+    <w:lvl w:ilvl="0">
+      <w:start w:val="1"/>
+      <w:numFmt w:val="bullet"/>
+      <w:lvlText w:val="-"/>
+      <w:lvlJc w:val="left"/>
+      <w:pPr>
+        <w:ind w:left="1440" w:hanging="360"/>
+      </w:pPr>
+      <w:rPr>
+        <w:u w:val="none"/>
+      </w:rPr>
+    </w:lvl>
+    <w:lvl w:ilvl="1">
+      <w:start w:val="1"/>
+      <w:numFmt w:val="bullet"/>
+      <w:lvlText w:val="-"/>
+      <w:lvlJc w:val="left"/>
+      <w:pPr>
+        <w:ind w:left="2160" w:hanging="360"/>
+      </w:pPr>
+      <w:rPr>
+        <w:u w:val="none"/>
+      </w:rPr>
+    </w:lvl>
+    <w:lvl w:ilvl="2">
+      <w:start w:val="1"/>
+      <w:numFmt w:val="bullet"/>
+      <w:lvlText w:val="-"/>
+      <w:lvlJc w:val="left"/>
+      <w:pPr>
+        <w:ind w:left="2880" w:hanging="360"/>
+      </w:pPr>
+      <w:rPr>
+        <w:u w:val="none"/>
+      </w:rPr>
+    </w:lvl>
+    <w:lvl w:ilvl="3">
+      <w:start w:val="1"/>
+      <w:numFmt w:val="bullet"/>
+      <w:lvlText w:val="-"/>
+      <w:lvlJc w:val="left"/>
+      <w:pPr>
+        <w:ind w:left="3600" w:hanging="360"/>
+      </w:pPr>
+      <w:rPr>
+        <w:u w:val="none"/>
+      </w:rPr>
+    </w:lvl>
+    <w:lvl w:ilvl="4">
+      <w:start w:val="1"/>
+      <w:numFmt w:val="bullet"/>
+      <w:lvlText w:val="-"/>
+      <w:lvlJc w:val="left"/>
+      <w:pPr>
+        <w:ind w:left="4320" w:hanging="360"/>
+      </w:pPr>
+      <w:rPr>
+        <w:u w:val="none"/>
+      </w:rPr>
+    </w:lvl>
+    <w:lvl w:ilvl="5">
+      <w:start w:val="1"/>
+      <w:numFmt w:val="bullet"/>
+      <w:lvlText w:val="-"/>
+      <w:lvlJc w:val="left"/>
+      <w:pPr>
+        <w:ind w:left="5040" w:hanging="360"/>
+      </w:pPr>
+      <w:rPr>
+        <w:u w:val="none"/>
+      </w:rPr>
+    </w:lvl>
+    <w:lvl w:ilvl="6">
+      <w:start w:val="1"/>
+      <w:numFmt w:val="bullet"/>
+      <w:lvlText w:val="-"/>
+      <w:lvlJc w:val="left"/>
+      <w:pPr>
+        <w:ind w:left="5760" w:hanging="360"/>
+      </w:pPr>
+      <w:rPr>
+        <w:u w:val="none"/>
+      </w:rPr>
+    </w:lvl>
+    <w:lvl w:ilvl="7">
+      <w:start w:val="1"/>
+      <w:numFmt w:val="bullet"/>
+      <w:lvlText w:val="-"/>
+      <w:lvlJc w:val="left"/>
+      <w:pPr>
+        <w:ind w:left="6480" w:hanging="360"/>
+      </w:pPr>
+      <w:rPr>
+        <w:u w:val="none"/>
+      </w:rPr>
+    </w:lvl>
+    <w:lvl w:ilvl="8">
+      <w:start w:val="1"/>
+      <w:numFmt w:val="bullet"/>
+      <w:lvlText w:val="-"/>
+      <w:lvlJc w:val="left"/>
+      <w:pPr>
+        <w:ind w:left="7200" w:hanging="360"/>
+      </w:pPr>
+      <w:rPr>
+        <w:u w:val="none"/>
+      </w:rPr>
+    </w:lvl>
+  </w:abstractNum>
+  <w:abstractNum w:abstractNumId="4">
     <w:lvl w:ilvl="0">
       <w:start w:val="1"/>
       <w:numFmt w:val="decimal"/>
@@ -2399,6 +3971,9 @@
   </w:num>
   <w:num w:numId="3">
     <w:abstractNumId w:val="3"/>
+  </w:num>
+  <w:num w:numId="4">
+    <w:abstractNumId w:val="4"/>
   </w:num>
 </w:numbering>
 </file>

</xml_diff>